<commit_message>
Added branch for budworm-BDA extension. Fixed bug in initial time since last outbreak, which was forcing being counted twice in determining when the first outbreak occurs. Updated documenation. Recompiled installer as v2.0.2
git-svn-id: http://Marc-PC/svn/Full@557 85f15e0e-5137-b144-a863-98bd542365a3
</commit_message>
<xml_diff>
--- a/trunk/base-BDA/trunk/deploy/docs/LANDIS-II Biological Disturbance Agent v2.0 User Guide.docx
+++ b/trunk/base-BDA/trunk/deploy/docs/LANDIS-II Biological Disturbance Agent v2.0 User Guide.docx
@@ -85,9 +85,6 @@
       <w:pPr>
         <w:spacing w:after="120"/>
         <w:jc w:val="center"/>
-        <w:rPr>
-          <w:vertAlign w:val="superscript"/>
-        </w:rPr>
       </w:pPr>
       <w:r>
         <w:t>Robert M. Scheller</w:t>
@@ -103,7 +100,19 @@
       <w:pPr>
         <w:spacing w:after="120"/>
         <w:jc w:val="center"/>
-      </w:pPr>
+        <w:rPr>
+          <w:vertAlign w:val="superscript"/>
+        </w:rPr>
+      </w:pPr>
+      <w:r>
+        <w:t>Brian R. Miranda</w:t>
+      </w:r>
+      <w:r>
+        <w:rPr>
+          <w:vertAlign w:val="superscript"/>
+        </w:rPr>
+        <w:t>1</w:t>
+      </w:r>
     </w:p>
     <w:p>
       <w:pPr>
@@ -116,15 +125,6 @@
         <w:spacing w:after="120"/>
         <w:jc w:val="center"/>
       </w:pPr>
-      <w:r>
-        <w:rPr>
-          <w:vertAlign w:val="superscript"/>
-        </w:rPr>
-        <w:t>1</w:t>
-      </w:r>
-      <w:r>
-        <w:t>USFS North Central Research Station</w:t>
-      </w:r>
     </w:p>
     <w:p>
       <w:pPr>
@@ -135,10 +135,10 @@
         <w:rPr>
           <w:vertAlign w:val="superscript"/>
         </w:rPr>
-        <w:t>2</w:t>
-      </w:r>
-      <w:r>
-        <w:t>University of Missouri-Columbia</w:t>
+        <w:t>1</w:t>
+      </w:r>
+      <w:r>
+        <w:t>USFS North Central Research Station</w:t>
       </w:r>
     </w:p>
     <w:p>
@@ -150,10 +150,10 @@
         <w:rPr>
           <w:vertAlign w:val="superscript"/>
         </w:rPr>
-        <w:t>3</w:t>
-      </w:r>
-      <w:r>
-        <w:t>University of Wisconsin-Madison</w:t>
+        <w:t>2</w:t>
+      </w:r>
+      <w:r>
+        <w:t>University of Missouri-Columbia</w:t>
       </w:r>
     </w:p>
     <w:p>
@@ -161,12 +161,27 @@
         <w:spacing w:after="120"/>
         <w:jc w:val="center"/>
       </w:pPr>
+      <w:r>
+        <w:rPr>
+          <w:vertAlign w:val="superscript"/>
+        </w:rPr>
+        <w:t>3</w:t>
+      </w:r>
+      <w:r>
+        <w:t>University of Wisconsin-Madison</w:t>
+      </w:r>
     </w:p>
     <w:p>
       <w:pPr>
         <w:spacing w:after="120"/>
         <w:jc w:val="center"/>
       </w:pPr>
+    </w:p>
+    <w:p>
+      <w:pPr>
+        <w:spacing w:after="120"/>
+        <w:jc w:val="center"/>
+      </w:pPr>
       <w:r>
         <w:t xml:space="preserve">Last Revised:  </w:t>
       </w:r>
@@ -175,7 +190,7 @@
           <w:rPr>
             <w:noProof/>
           </w:rPr>
-          <w:t>January 10, 2011</w:t>
+          <w:t>March 1, 2012</w:t>
         </w:r>
       </w:fldSimple>
     </w:p>
@@ -261,7 +276,7 @@
         </w:rPr>
         <w:fldChar w:fldCharType="separate"/>
       </w:r>
-      <w:hyperlink w:anchor="_Toc282417013" w:history="1">
+      <w:hyperlink w:anchor="_Toc318362615" w:history="1">
         <w:r>
           <w:rPr>
             <w:rStyle w:val="Hyperlink"/>
@@ -307,7 +322,7 @@
             <w:noProof/>
             <w:webHidden/>
           </w:rPr>
-          <w:instrText xml:space="preserve"> PAGEREF _Toc282417013 \h </w:instrText>
+          <w:instrText xml:space="preserve"> PAGEREF _Toc318362615 \h </w:instrText>
         </w:r>
         <w:r>
           <w:rPr>
@@ -352,7 +367,7 @@
           <w:szCs w:val="22"/>
         </w:rPr>
       </w:pPr>
-      <w:hyperlink w:anchor="_Toc282417014" w:history="1">
+      <w:hyperlink w:anchor="_Toc318362616" w:history="1">
         <w:r>
           <w:rPr>
             <w:rStyle w:val="Hyperlink"/>
@@ -374,7 +389,7 @@
             <w:rStyle w:val="Hyperlink"/>
             <w:noProof/>
           </w:rPr>
-          <w:t>What’s new in version 1.3</w:t>
+          <w:t>What’s new in version 2.0</w:t>
         </w:r>
         <w:r>
           <w:rPr>
@@ -395,7 +410,7 @@
             <w:noProof/>
             <w:webHidden/>
           </w:rPr>
-          <w:instrText xml:space="preserve"> PAGEREF _Toc282417014 \h </w:instrText>
+          <w:instrText xml:space="preserve"> PAGEREF _Toc318362616 \h </w:instrText>
         </w:r>
         <w:r>
           <w:rPr>
@@ -440,7 +455,7 @@
           <w:szCs w:val="22"/>
         </w:rPr>
       </w:pPr>
-      <w:hyperlink w:anchor="_Toc282417015" w:history="1">
+      <w:hyperlink w:anchor="_Toc318362617" w:history="1">
         <w:r>
           <w:rPr>
             <w:rStyle w:val="Hyperlink"/>
@@ -462,7 +477,7 @@
             <w:rStyle w:val="Hyperlink"/>
             <w:noProof/>
           </w:rPr>
-          <w:t>What’s new in version 1.2</w:t>
+          <w:t>What’s new in version 1.3</w:t>
         </w:r>
         <w:r>
           <w:rPr>
@@ -483,7 +498,7 @@
             <w:noProof/>
             <w:webHidden/>
           </w:rPr>
-          <w:instrText xml:space="preserve"> PAGEREF _Toc282417015 \h </w:instrText>
+          <w:instrText xml:space="preserve"> PAGEREF _Toc318362617 \h </w:instrText>
         </w:r>
         <w:r>
           <w:rPr>
@@ -528,7 +543,7 @@
           <w:szCs w:val="22"/>
         </w:rPr>
       </w:pPr>
-      <w:hyperlink w:anchor="_Toc282417016" w:history="1">
+      <w:hyperlink w:anchor="_Toc318362618" w:history="1">
         <w:r>
           <w:rPr>
             <w:rStyle w:val="Hyperlink"/>
@@ -550,6 +565,94 @@
             <w:rStyle w:val="Hyperlink"/>
             <w:noProof/>
           </w:rPr>
+          <w:t>What’s new in version 1.2</w:t>
+        </w:r>
+        <w:r>
+          <w:rPr>
+            <w:noProof/>
+            <w:webHidden/>
+          </w:rPr>
+          <w:tab/>
+        </w:r>
+        <w:r>
+          <w:rPr>
+            <w:noProof/>
+            <w:webHidden/>
+          </w:rPr>
+          <w:fldChar w:fldCharType="begin"/>
+        </w:r>
+        <w:r>
+          <w:rPr>
+            <w:noProof/>
+            <w:webHidden/>
+          </w:rPr>
+          <w:instrText xml:space="preserve"> PAGEREF _Toc318362618 \h </w:instrText>
+        </w:r>
+        <w:r>
+          <w:rPr>
+            <w:noProof/>
+            <w:webHidden/>
+          </w:rPr>
+        </w:r>
+        <w:r>
+          <w:rPr>
+            <w:noProof/>
+            <w:webHidden/>
+          </w:rPr>
+          <w:fldChar w:fldCharType="separate"/>
+        </w:r>
+        <w:r>
+          <w:rPr>
+            <w:noProof/>
+            <w:webHidden/>
+          </w:rPr>
+          <w:t>2</w:t>
+        </w:r>
+        <w:r>
+          <w:rPr>
+            <w:noProof/>
+            <w:webHidden/>
+          </w:rPr>
+          <w:fldChar w:fldCharType="end"/>
+        </w:r>
+      </w:hyperlink>
+    </w:p>
+    <w:p>
+      <w:pPr>
+        <w:pStyle w:val="TOC2"/>
+        <w:tabs>
+          <w:tab w:val="left" w:pos="720"/>
+          <w:tab w:val="right" w:leader="dot" w:pos="9350"/>
+        </w:tabs>
+        <w:rPr>
+          <w:rFonts w:asciiTheme="minorHAnsi" w:eastAsiaTheme="minorEastAsia" w:hAnsiTheme="minorHAnsi" w:cstheme="minorBidi"/>
+          <w:noProof/>
+          <w:sz w:val="22"/>
+          <w:szCs w:val="22"/>
+        </w:rPr>
+      </w:pPr>
+      <w:hyperlink w:anchor="_Toc318362619" w:history="1">
+        <w:r>
+          <w:rPr>
+            <w:rStyle w:val="Hyperlink"/>
+            <w:noProof/>
+          </w:rPr>
+          <w:t>1.4</w:t>
+        </w:r>
+        <w:r>
+          <w:rPr>
+            <w:rFonts w:asciiTheme="minorHAnsi" w:eastAsiaTheme="minorEastAsia" w:hAnsiTheme="minorHAnsi" w:cstheme="minorBidi"/>
+            <w:noProof/>
+            <w:sz w:val="22"/>
+            <w:szCs w:val="22"/>
+          </w:rPr>
+          <w:tab/>
+        </w:r>
+        <w:r>
+          <w:rPr>
+            <w:rStyle w:val="Hyperlink"/>
+            <w:noProof/>
+          </w:rPr>
           <w:t>What’s new in version 1.1</w:t>
         </w:r>
         <w:r>
@@ -571,7 +674,7 @@
             <w:noProof/>
             <w:webHidden/>
           </w:rPr>
-          <w:instrText xml:space="preserve"> PAGEREF _Toc282417016 \h </w:instrText>
+          <w:instrText xml:space="preserve"> PAGEREF _Toc318362619 \h </w:instrText>
         </w:r>
         <w:r>
           <w:rPr>
@@ -591,7 +694,7 @@
             <w:noProof/>
             <w:webHidden/>
           </w:rPr>
-          <w:t>2</w:t>
+          <w:t>3</w:t>
         </w:r>
         <w:r>
           <w:rPr>
@@ -619,7 +722,7 @@
           <w:szCs w:val="22"/>
         </w:rPr>
       </w:pPr>
-      <w:hyperlink w:anchor="_Toc282417017" w:history="1">
+      <w:hyperlink w:anchor="_Toc318362620" w:history="1">
         <w:r>
           <w:rPr>
             <w:rStyle w:val="Hyperlink"/>
@@ -665,7 +768,7 @@
             <w:noProof/>
             <w:webHidden/>
           </w:rPr>
-          <w:instrText xml:space="preserve"> PAGEREF _Toc282417017 \h </w:instrText>
+          <w:instrText xml:space="preserve"> PAGEREF _Toc318362620 \h </w:instrText>
         </w:r>
         <w:r>
           <w:rPr>
@@ -710,7 +813,7 @@
           <w:szCs w:val="22"/>
         </w:rPr>
       </w:pPr>
-      <w:hyperlink w:anchor="_Toc282417018" w:history="1">
+      <w:hyperlink w:anchor="_Toc318362621" w:history="1">
         <w:r>
           <w:rPr>
             <w:rStyle w:val="Hyperlink"/>
@@ -753,7 +856,7 @@
             <w:noProof/>
             <w:webHidden/>
           </w:rPr>
-          <w:instrText xml:space="preserve"> PAGEREF _Toc282417018 \h </w:instrText>
+          <w:instrText xml:space="preserve"> PAGEREF _Toc318362621 \h </w:instrText>
         </w:r>
         <w:r>
           <w:rPr>
@@ -798,7 +901,7 @@
           <w:szCs w:val="22"/>
         </w:rPr>
       </w:pPr>
-      <w:hyperlink w:anchor="_Toc282417019" w:history="1">
+      <w:hyperlink w:anchor="_Toc318362622" w:history="1">
         <w:r>
           <w:rPr>
             <w:rStyle w:val="Hyperlink"/>
@@ -841,7 +944,7 @@
             <w:noProof/>
             <w:webHidden/>
           </w:rPr>
-          <w:instrText xml:space="preserve"> PAGEREF _Toc282417019 \h </w:instrText>
+          <w:instrText xml:space="preserve"> PAGEREF _Toc318362622 \h </w:instrText>
         </w:r>
         <w:r>
           <w:rPr>
@@ -888,7 +991,7 @@
           <w:szCs w:val="22"/>
         </w:rPr>
       </w:pPr>
-      <w:hyperlink w:anchor="_Toc282417020" w:history="1">
+      <w:hyperlink w:anchor="_Toc318362623" w:history="1">
         <w:r>
           <w:rPr>
             <w:rStyle w:val="Hyperlink"/>
@@ -933,7 +1036,7 @@
             <w:noProof/>
             <w:webHidden/>
           </w:rPr>
-          <w:instrText xml:space="preserve"> PAGEREF _Toc282417020 \h </w:instrText>
+          <w:instrText xml:space="preserve"> PAGEREF _Toc318362623 \h </w:instrText>
         </w:r>
         <w:r>
           <w:rPr>
@@ -978,7 +1081,7 @@
           <w:szCs w:val="22"/>
         </w:rPr>
       </w:pPr>
-      <w:hyperlink w:anchor="_Toc282417021" w:history="1">
+      <w:hyperlink w:anchor="_Toc318362624" w:history="1">
         <w:r>
           <w:rPr>
             <w:rStyle w:val="Hyperlink"/>
@@ -1021,7 +1124,7 @@
             <w:noProof/>
             <w:webHidden/>
           </w:rPr>
-          <w:instrText xml:space="preserve"> PAGEREF _Toc282417021 \h </w:instrText>
+          <w:instrText xml:space="preserve"> PAGEREF _Toc318362624 \h </w:instrText>
         </w:r>
         <w:r>
           <w:rPr>
@@ -1066,7 +1169,7 @@
           <w:szCs w:val="22"/>
         </w:rPr>
       </w:pPr>
-      <w:hyperlink w:anchor="_Toc282417022" w:history="1">
+      <w:hyperlink w:anchor="_Toc318362625" w:history="1">
         <w:r>
           <w:rPr>
             <w:rStyle w:val="Hyperlink"/>
@@ -1109,7 +1212,7 @@
             <w:noProof/>
             <w:webHidden/>
           </w:rPr>
-          <w:instrText xml:space="preserve"> PAGEREF _Toc282417022 \h </w:instrText>
+          <w:instrText xml:space="preserve"> PAGEREF _Toc318362625 \h </w:instrText>
         </w:r>
         <w:r>
           <w:rPr>
@@ -1154,7 +1257,7 @@
           <w:szCs w:val="22"/>
         </w:rPr>
       </w:pPr>
-      <w:hyperlink w:anchor="_Toc282417023" w:history="1">
+      <w:hyperlink w:anchor="_Toc318362626" w:history="1">
         <w:r>
           <w:rPr>
             <w:rStyle w:val="Hyperlink"/>
@@ -1197,7 +1300,7 @@
             <w:noProof/>
             <w:webHidden/>
           </w:rPr>
-          <w:instrText xml:space="preserve"> PAGEREF _Toc282417023 \h </w:instrText>
+          <w:instrText xml:space="preserve"> PAGEREF _Toc318362626 \h </w:instrText>
         </w:r>
         <w:r>
           <w:rPr>
@@ -1242,7 +1345,7 @@
           <w:szCs w:val="22"/>
         </w:rPr>
       </w:pPr>
-      <w:hyperlink w:anchor="_Toc282417024" w:history="1">
+      <w:hyperlink w:anchor="_Toc318362627" w:history="1">
         <w:r>
           <w:rPr>
             <w:rStyle w:val="Hyperlink"/>
@@ -1285,7 +1388,7 @@
             <w:noProof/>
             <w:webHidden/>
           </w:rPr>
-          <w:instrText xml:space="preserve"> PAGEREF _Toc282417024 \h </w:instrText>
+          <w:instrText xml:space="preserve"> PAGEREF _Toc318362627 \h </w:instrText>
         </w:r>
         <w:r>
           <w:rPr>
@@ -1332,7 +1435,7 @@
           <w:szCs w:val="22"/>
         </w:rPr>
       </w:pPr>
-      <w:hyperlink w:anchor="_Toc282417025" w:history="1">
+      <w:hyperlink w:anchor="_Toc318362628" w:history="1">
         <w:r>
           <w:rPr>
             <w:rStyle w:val="Hyperlink"/>
@@ -1377,7 +1480,7 @@
             <w:noProof/>
             <w:webHidden/>
           </w:rPr>
-          <w:instrText xml:space="preserve"> PAGEREF _Toc282417025 \h </w:instrText>
+          <w:instrText xml:space="preserve"> PAGEREF _Toc318362628 \h </w:instrText>
         </w:r>
         <w:r>
           <w:rPr>
@@ -1424,7 +1527,7 @@
           <w:szCs w:val="22"/>
         </w:rPr>
       </w:pPr>
-      <w:hyperlink w:anchor="_Toc282417026" w:history="1">
+      <w:hyperlink w:anchor="_Toc318362629" w:history="1">
         <w:r>
           <w:rPr>
             <w:rStyle w:val="Hyperlink"/>
@@ -1469,7 +1572,7 @@
             <w:noProof/>
             <w:webHidden/>
           </w:rPr>
-          <w:instrText xml:space="preserve"> PAGEREF _Toc282417026 \h </w:instrText>
+          <w:instrText xml:space="preserve"> PAGEREF _Toc318362629 \h </w:instrText>
         </w:r>
         <w:r>
           <w:rPr>
@@ -1514,7 +1617,7 @@
           <w:szCs w:val="22"/>
         </w:rPr>
       </w:pPr>
-      <w:hyperlink w:anchor="_Toc282417027" w:history="1">
+      <w:hyperlink w:anchor="_Toc318362630" w:history="1">
         <w:r>
           <w:rPr>
             <w:rStyle w:val="Hyperlink"/>
@@ -1557,7 +1660,7 @@
             <w:noProof/>
             <w:webHidden/>
           </w:rPr>
-          <w:instrText xml:space="preserve"> PAGEREF _Toc282417027 \h </w:instrText>
+          <w:instrText xml:space="preserve"> PAGEREF _Toc318362630 \h </w:instrText>
         </w:r>
         <w:r>
           <w:rPr>
@@ -1602,7 +1705,7 @@
           <w:szCs w:val="22"/>
         </w:rPr>
       </w:pPr>
-      <w:hyperlink w:anchor="_Toc282417028" w:history="1">
+      <w:hyperlink w:anchor="_Toc318362631" w:history="1">
         <w:r>
           <w:rPr>
             <w:rStyle w:val="Hyperlink"/>
@@ -1645,7 +1748,7 @@
             <w:noProof/>
             <w:webHidden/>
           </w:rPr>
-          <w:instrText xml:space="preserve"> PAGEREF _Toc282417028 \h </w:instrText>
+          <w:instrText xml:space="preserve"> PAGEREF _Toc318362631 \h </w:instrText>
         </w:r>
         <w:r>
           <w:rPr>
@@ -1693,7 +1796,7 @@
           <w:szCs w:val="22"/>
         </w:rPr>
       </w:pPr>
-      <w:hyperlink w:anchor="_Toc282417029" w:history="1">
+      <w:hyperlink w:anchor="_Toc318362632" w:history="1">
         <w:r>
           <w:rPr>
             <w:rStyle w:val="Hyperlink"/>
@@ -1739,7 +1842,7 @@
             <w:noProof/>
             <w:webHidden/>
           </w:rPr>
-          <w:instrText xml:space="preserve"> PAGEREF _Toc282417029 \h </w:instrText>
+          <w:instrText xml:space="preserve"> PAGEREF _Toc318362632 \h </w:instrText>
         </w:r>
         <w:r>
           <w:rPr>
@@ -1784,7 +1887,7 @@
           <w:szCs w:val="22"/>
         </w:rPr>
       </w:pPr>
-      <w:hyperlink w:anchor="_Toc282417030" w:history="1">
+      <w:hyperlink w:anchor="_Toc318362633" w:history="1">
         <w:r>
           <w:rPr>
             <w:rStyle w:val="Hyperlink"/>
@@ -1827,7 +1930,7 @@
             <w:noProof/>
             <w:webHidden/>
           </w:rPr>
-          <w:instrText xml:space="preserve"> PAGEREF _Toc282417030 \h </w:instrText>
+          <w:instrText xml:space="preserve"> PAGEREF _Toc318362633 \h </w:instrText>
         </w:r>
         <w:r>
           <w:rPr>
@@ -1872,7 +1975,7 @@
           <w:szCs w:val="22"/>
         </w:rPr>
       </w:pPr>
-      <w:hyperlink w:anchor="_Toc282417031" w:history="1">
+      <w:hyperlink w:anchor="_Toc318362634" w:history="1">
         <w:r>
           <w:rPr>
             <w:rStyle w:val="Hyperlink"/>
@@ -1915,7 +2018,7 @@
             <w:noProof/>
             <w:webHidden/>
           </w:rPr>
-          <w:instrText xml:space="preserve"> PAGEREF _Toc282417031 \h </w:instrText>
+          <w:instrText xml:space="preserve"> PAGEREF _Toc318362634 \h </w:instrText>
         </w:r>
         <w:r>
           <w:rPr>
@@ -1962,7 +2065,7 @@
           <w:szCs w:val="22"/>
         </w:rPr>
       </w:pPr>
-      <w:hyperlink w:anchor="_Toc282417032" w:history="1">
+      <w:hyperlink w:anchor="_Toc318362635" w:history="1">
         <w:r>
           <w:rPr>
             <w:rStyle w:val="Hyperlink"/>
@@ -2007,7 +2110,7 @@
             <w:noProof/>
             <w:webHidden/>
           </w:rPr>
-          <w:instrText xml:space="preserve"> PAGEREF _Toc282417032 \h </w:instrText>
+          <w:instrText xml:space="preserve"> PAGEREF _Toc318362635 \h </w:instrText>
         </w:r>
         <w:r>
           <w:rPr>
@@ -2054,7 +2157,7 @@
           <w:szCs w:val="22"/>
         </w:rPr>
       </w:pPr>
-      <w:hyperlink w:anchor="_Toc282417033" w:history="1">
+      <w:hyperlink w:anchor="_Toc318362636" w:history="1">
         <w:r>
           <w:rPr>
             <w:rStyle w:val="Hyperlink"/>
@@ -2099,7 +2202,7 @@
             <w:noProof/>
             <w:webHidden/>
           </w:rPr>
-          <w:instrText xml:space="preserve"> PAGEREF _Toc282417033 \h </w:instrText>
+          <w:instrText xml:space="preserve"> PAGEREF _Toc318362636 \h </w:instrText>
         </w:r>
         <w:r>
           <w:rPr>
@@ -2146,7 +2249,7 @@
           <w:szCs w:val="22"/>
         </w:rPr>
       </w:pPr>
-      <w:hyperlink w:anchor="_Toc282417034" w:history="1">
+      <w:hyperlink w:anchor="_Toc318362637" w:history="1">
         <w:r>
           <w:rPr>
             <w:rStyle w:val="Hyperlink"/>
@@ -2191,7 +2294,7 @@
             <w:noProof/>
             <w:webHidden/>
           </w:rPr>
-          <w:instrText xml:space="preserve"> PAGEREF _Toc282417034 \h </w:instrText>
+          <w:instrText xml:space="preserve"> PAGEREF _Toc318362637 \h </w:instrText>
         </w:r>
         <w:r>
           <w:rPr>
@@ -2238,7 +2341,7 @@
           <w:szCs w:val="22"/>
         </w:rPr>
       </w:pPr>
-      <w:hyperlink w:anchor="_Toc282417035" w:history="1">
+      <w:hyperlink w:anchor="_Toc318362638" w:history="1">
         <w:r>
           <w:rPr>
             <w:rStyle w:val="Hyperlink"/>
@@ -2283,7 +2386,7 @@
             <w:noProof/>
             <w:webHidden/>
           </w:rPr>
-          <w:instrText xml:space="preserve"> PAGEREF _Toc282417035 \h </w:instrText>
+          <w:instrText xml:space="preserve"> PAGEREF _Toc318362638 \h </w:instrText>
         </w:r>
         <w:r>
           <w:rPr>
@@ -2330,7 +2433,7 @@
           <w:szCs w:val="22"/>
         </w:rPr>
       </w:pPr>
-      <w:hyperlink w:anchor="_Toc282417036" w:history="1">
+      <w:hyperlink w:anchor="_Toc318362639" w:history="1">
         <w:r>
           <w:rPr>
             <w:rStyle w:val="Hyperlink"/>
@@ -2375,7 +2478,7 @@
             <w:noProof/>
             <w:webHidden/>
           </w:rPr>
-          <w:instrText xml:space="preserve"> PAGEREF _Toc282417036 \h </w:instrText>
+          <w:instrText xml:space="preserve"> PAGEREF _Toc318362639 \h </w:instrText>
         </w:r>
         <w:r>
           <w:rPr>
@@ -2422,7 +2525,7 @@
           <w:szCs w:val="22"/>
         </w:rPr>
       </w:pPr>
-      <w:hyperlink w:anchor="_Toc282417037" w:history="1">
+      <w:hyperlink w:anchor="_Toc318362640" w:history="1">
         <w:r>
           <w:rPr>
             <w:rStyle w:val="Hyperlink"/>
@@ -2467,7 +2570,7 @@
             <w:noProof/>
             <w:webHidden/>
           </w:rPr>
-          <w:instrText xml:space="preserve"> PAGEREF _Toc282417037 \h </w:instrText>
+          <w:instrText xml:space="preserve"> PAGEREF _Toc318362640 \h </w:instrText>
         </w:r>
         <w:r>
           <w:rPr>
@@ -2512,7 +2615,7 @@
           <w:szCs w:val="22"/>
         </w:rPr>
       </w:pPr>
-      <w:hyperlink w:anchor="_Toc282417038" w:history="1">
+      <w:hyperlink w:anchor="_Toc318362641" w:history="1">
         <w:r>
           <w:rPr>
             <w:rStyle w:val="Hyperlink"/>
@@ -2555,7 +2658,7 @@
             <w:noProof/>
             <w:webHidden/>
           </w:rPr>
-          <w:instrText xml:space="preserve"> PAGEREF _Toc282417038 \h </w:instrText>
+          <w:instrText xml:space="preserve"> PAGEREF _Toc318362641 \h </w:instrText>
         </w:r>
         <w:r>
           <w:rPr>
@@ -2602,7 +2705,7 @@
           <w:szCs w:val="22"/>
         </w:rPr>
       </w:pPr>
-      <w:hyperlink w:anchor="_Toc282417039" w:history="1">
+      <w:hyperlink w:anchor="_Toc318362642" w:history="1">
         <w:r>
           <w:rPr>
             <w:rStyle w:val="Hyperlink"/>
@@ -2647,7 +2750,7 @@
             <w:noProof/>
             <w:webHidden/>
           </w:rPr>
-          <w:instrText xml:space="preserve"> PAGEREF _Toc282417039 \h </w:instrText>
+          <w:instrText xml:space="preserve"> PAGEREF _Toc318362642 \h </w:instrText>
         </w:r>
         <w:r>
           <w:rPr>
@@ -2694,7 +2797,7 @@
           <w:szCs w:val="22"/>
         </w:rPr>
       </w:pPr>
-      <w:hyperlink w:anchor="_Toc282417040" w:history="1">
+      <w:hyperlink w:anchor="_Toc318362643" w:history="1">
         <w:r>
           <w:rPr>
             <w:rStyle w:val="Hyperlink"/>
@@ -2739,7 +2842,7 @@
             <w:noProof/>
             <w:webHidden/>
           </w:rPr>
-          <w:instrText xml:space="preserve"> PAGEREF _Toc282417040 \h </w:instrText>
+          <w:instrText xml:space="preserve"> PAGEREF _Toc318362643 \h </w:instrText>
         </w:r>
         <w:r>
           <w:rPr>
@@ -2759,7 +2862,7 @@
             <w:noProof/>
             <w:webHidden/>
           </w:rPr>
-          <w:t>15</w:t>
+          <w:t>14</w:t>
         </w:r>
         <w:r>
           <w:rPr>
@@ -2786,7 +2889,7 @@
           <w:szCs w:val="22"/>
         </w:rPr>
       </w:pPr>
-      <w:hyperlink w:anchor="_Toc282417041" w:history="1">
+      <w:hyperlink w:anchor="_Toc318362644" w:history="1">
         <w:r>
           <w:rPr>
             <w:rStyle w:val="Hyperlink"/>
@@ -2831,7 +2934,7 @@
             <w:noProof/>
             <w:webHidden/>
           </w:rPr>
-          <w:instrText xml:space="preserve"> PAGEREF _Toc282417041 \h </w:instrText>
+          <w:instrText xml:space="preserve"> PAGEREF _Toc318362644 \h </w:instrText>
         </w:r>
         <w:r>
           <w:rPr>
@@ -2878,7 +2981,7 @@
           <w:szCs w:val="22"/>
         </w:rPr>
       </w:pPr>
-      <w:hyperlink w:anchor="_Toc282417042" w:history="1">
+      <w:hyperlink w:anchor="_Toc318362645" w:history="1">
         <w:r>
           <w:rPr>
             <w:rStyle w:val="Hyperlink"/>
@@ -2923,7 +3026,7 @@
             <w:noProof/>
             <w:webHidden/>
           </w:rPr>
-          <w:instrText xml:space="preserve"> PAGEREF _Toc282417042 \h </w:instrText>
+          <w:instrText xml:space="preserve"> PAGEREF _Toc318362645 \h </w:instrText>
         </w:r>
         <w:r>
           <w:rPr>
@@ -2970,7 +3073,7 @@
           <w:szCs w:val="22"/>
         </w:rPr>
       </w:pPr>
-      <w:hyperlink w:anchor="_Toc282417043" w:history="1">
+      <w:hyperlink w:anchor="_Toc318362646" w:history="1">
         <w:r>
           <w:rPr>
             <w:rStyle w:val="Hyperlink"/>
@@ -3015,7 +3118,7 @@
             <w:noProof/>
             <w:webHidden/>
           </w:rPr>
-          <w:instrText xml:space="preserve"> PAGEREF _Toc282417043 \h </w:instrText>
+          <w:instrText xml:space="preserve"> PAGEREF _Toc318362646 \h </w:instrText>
         </w:r>
         <w:r>
           <w:rPr>
@@ -3035,7 +3138,7 @@
             <w:noProof/>
             <w:webHidden/>
           </w:rPr>
-          <w:t>17</w:t>
+          <w:t>16</w:t>
         </w:r>
         <w:r>
           <w:rPr>
@@ -3062,7 +3165,7 @@
           <w:szCs w:val="22"/>
         </w:rPr>
       </w:pPr>
-      <w:hyperlink w:anchor="_Toc282417044" w:history="1">
+      <w:hyperlink w:anchor="_Toc318362647" w:history="1">
         <w:r>
           <w:rPr>
             <w:rStyle w:val="Hyperlink"/>
@@ -3107,7 +3210,7 @@
             <w:noProof/>
             <w:webHidden/>
           </w:rPr>
-          <w:instrText xml:space="preserve"> PAGEREF _Toc282417044 \h </w:instrText>
+          <w:instrText xml:space="preserve"> PAGEREF _Toc318362647 \h </w:instrText>
         </w:r>
         <w:r>
           <w:rPr>
@@ -3154,7 +3257,7 @@
           <w:szCs w:val="22"/>
         </w:rPr>
       </w:pPr>
-      <w:hyperlink w:anchor="_Toc282417045" w:history="1">
+      <w:hyperlink w:anchor="_Toc318362648" w:history="1">
         <w:r>
           <w:rPr>
             <w:rStyle w:val="Hyperlink"/>
@@ -3199,7 +3302,7 @@
             <w:noProof/>
             <w:webHidden/>
           </w:rPr>
-          <w:instrText xml:space="preserve"> PAGEREF _Toc282417045 \h </w:instrText>
+          <w:instrText xml:space="preserve"> PAGEREF _Toc318362648 \h </w:instrText>
         </w:r>
         <w:r>
           <w:rPr>
@@ -3219,7 +3322,7 @@
             <w:noProof/>
             <w:webHidden/>
           </w:rPr>
-          <w:t>18</w:t>
+          <w:t>17</w:t>
         </w:r>
         <w:r>
           <w:rPr>
@@ -3247,7 +3350,7 @@
           <w:szCs w:val="22"/>
         </w:rPr>
       </w:pPr>
-      <w:hyperlink w:anchor="_Toc282417046" w:history="1">
+      <w:hyperlink w:anchor="_Toc318362649" w:history="1">
         <w:r>
           <w:rPr>
             <w:rStyle w:val="Hyperlink"/>
@@ -3293,7 +3396,7 @@
             <w:noProof/>
             <w:webHidden/>
           </w:rPr>
-          <w:instrText xml:space="preserve"> PAGEREF _Toc282417046 \h </w:instrText>
+          <w:instrText xml:space="preserve"> PAGEREF _Toc318362649 \h </w:instrText>
         </w:r>
         <w:r>
           <w:rPr>
@@ -3338,7 +3441,7 @@
           <w:szCs w:val="22"/>
         </w:rPr>
       </w:pPr>
-      <w:hyperlink w:anchor="_Toc282417047" w:history="1">
+      <w:hyperlink w:anchor="_Toc318362650" w:history="1">
         <w:r>
           <w:rPr>
             <w:rStyle w:val="Hyperlink"/>
@@ -3381,7 +3484,7 @@
             <w:noProof/>
             <w:webHidden/>
           </w:rPr>
-          <w:instrText xml:space="preserve"> PAGEREF _Toc282417047 \h </w:instrText>
+          <w:instrText xml:space="preserve"> PAGEREF _Toc318362650 \h </w:instrText>
         </w:r>
         <w:r>
           <w:rPr>
@@ -3426,7 +3529,7 @@
           <w:szCs w:val="22"/>
         </w:rPr>
       </w:pPr>
-      <w:hyperlink w:anchor="_Toc282417048" w:history="1">
+      <w:hyperlink w:anchor="_Toc318362651" w:history="1">
         <w:r>
           <w:rPr>
             <w:rStyle w:val="Hyperlink"/>
@@ -3469,7 +3572,7 @@
             <w:noProof/>
             <w:webHidden/>
           </w:rPr>
-          <w:instrText xml:space="preserve"> PAGEREF _Toc282417048 \h </w:instrText>
+          <w:instrText xml:space="preserve"> PAGEREF _Toc318362651 \h </w:instrText>
         </w:r>
         <w:r>
           <w:rPr>
@@ -3514,7 +3617,7 @@
           <w:szCs w:val="22"/>
         </w:rPr>
       </w:pPr>
-      <w:hyperlink w:anchor="_Toc282417049" w:history="1">
+      <w:hyperlink w:anchor="_Toc318362652" w:history="1">
         <w:r>
           <w:rPr>
             <w:rStyle w:val="Hyperlink"/>
@@ -3557,7 +3660,7 @@
             <w:noProof/>
             <w:webHidden/>
           </w:rPr>
-          <w:instrText xml:space="preserve"> PAGEREF _Toc282417049 \h </w:instrText>
+          <w:instrText xml:space="preserve"> PAGEREF _Toc318362652 \h </w:instrText>
         </w:r>
         <w:r>
           <w:rPr>
@@ -3602,7 +3705,7 @@
           <w:szCs w:val="22"/>
         </w:rPr>
       </w:pPr>
-      <w:hyperlink w:anchor="_Toc282417050" w:history="1">
+      <w:hyperlink w:anchor="_Toc318362653" w:history="1">
         <w:r>
           <w:rPr>
             <w:rStyle w:val="Hyperlink"/>
@@ -3645,7 +3748,7 @@
             <w:noProof/>
             <w:webHidden/>
           </w:rPr>
-          <w:instrText xml:space="preserve"> PAGEREF _Toc282417050 \h </w:instrText>
+          <w:instrText xml:space="preserve"> PAGEREF _Toc318362653 \h </w:instrText>
         </w:r>
         <w:r>
           <w:rPr>
@@ -3701,7 +3804,7 @@
         </w:numPr>
       </w:pPr>
       <w:bookmarkStart w:id="1" w:name="_Toc102232953"/>
-      <w:bookmarkStart w:id="2" w:name="_Toc282417013"/>
+      <w:bookmarkStart w:id="2" w:name="_Toc318362615"/>
       <w:r>
         <w:lastRenderedPageBreak/>
         <w:t>Introduction</w:t>
@@ -3759,14 +3862,15 @@
           <w:numId w:val="45"/>
         </w:numPr>
       </w:pPr>
-      <w:bookmarkStart w:id="3" w:name="_Toc282417014"/>
-      <w:bookmarkStart w:id="4" w:name="_Toc133386203"/>
-      <w:bookmarkStart w:id="5" w:name="_Toc133907137"/>
-      <w:bookmarkStart w:id="6" w:name="_Toc133934405"/>
-      <w:bookmarkStart w:id="7" w:name="_Toc133942259"/>
+      <w:bookmarkStart w:id="3" w:name="_Toc133386203"/>
+      <w:bookmarkStart w:id="4" w:name="_Toc133907137"/>
+      <w:bookmarkStart w:id="5" w:name="_Toc133934405"/>
+      <w:bookmarkStart w:id="6" w:name="_Toc133942259"/>
+      <w:bookmarkStart w:id="7" w:name="_Toc318362616"/>
       <w:r>
         <w:t>What’s new in version 2.0</w:t>
       </w:r>
+      <w:bookmarkEnd w:id="7"/>
     </w:p>
     <w:p>
       <w:pPr>
@@ -3804,10 +3908,11 @@
           <w:numId w:val="45"/>
         </w:numPr>
       </w:pPr>
+      <w:bookmarkStart w:id="8" w:name="_Toc318362617"/>
       <w:r>
         <w:t>What’s new in version 1.3</w:t>
       </w:r>
-      <w:bookmarkEnd w:id="3"/>
+      <w:bookmarkEnd w:id="8"/>
     </w:p>
     <w:p>
       <w:pPr>
@@ -3826,7 +3931,15 @@
         </w:numPr>
       </w:pPr>
       <w:r>
-        <w:t>Fixed a bug that caused intervals between epidemics to be 1 timestep too long.</w:t>
+        <w:t xml:space="preserve">Fixed a bug that caused intervals between epidemics to be 1 </w:t>
+      </w:r>
+      <w:proofErr w:type="spellStart"/>
+      <w:r>
+        <w:t>timestep</w:t>
+      </w:r>
+      <w:proofErr w:type="spellEnd"/>
+      <w:r>
+        <w:t xml:space="preserve"> too long.</w:t>
       </w:r>
     </w:p>
     <w:p>
@@ -3838,7 +3951,15 @@
         </w:numPr>
       </w:pPr>
       <w:r>
-        <w:t>Replaced the normal distribution random number generator with Trochuetz.Random which provides greater concurrence between input and output mean and standard deviation.</w:t>
+        <w:t xml:space="preserve">Replaced the normal distribution random number generator with </w:t>
+      </w:r>
+      <w:proofErr w:type="spellStart"/>
+      <w:r>
+        <w:t>Trochuetz.Random</w:t>
+      </w:r>
+      <w:proofErr w:type="spellEnd"/>
+      <w:r>
+        <w:t xml:space="preserve"> which provides greater concurrence between input and output mean and standard deviation.</w:t>
       </w:r>
     </w:p>
     <w:p>
@@ -3850,7 +3971,15 @@
         </w:numPr>
       </w:pPr>
       <w:r>
-        <w:t>Adjusted calculation of time to next epidemic to remove bias caused by rounding off intervals to the next full timestep.</w:t>
+        <w:t xml:space="preserve">Adjusted calculation of time to next epidemic to remove bias caused by rounding off intervals to the next full </w:t>
+      </w:r>
+      <w:proofErr w:type="spellStart"/>
+      <w:r>
+        <w:t>timestep</w:t>
+      </w:r>
+      <w:proofErr w:type="spellEnd"/>
+      <w:r>
+        <w:t>.</w:t>
       </w:r>
     </w:p>
     <w:p>
@@ -3897,11 +4026,11 @@
           <w:numId w:val="45"/>
         </w:numPr>
       </w:pPr>
-      <w:bookmarkStart w:id="8" w:name="_Toc282417015"/>
+      <w:bookmarkStart w:id="9" w:name="_Toc318362618"/>
       <w:r>
         <w:t>What’s new in version 1.2</w:t>
       </w:r>
-      <w:bookmarkEnd w:id="8"/>
+      <w:bookmarkEnd w:id="9"/>
     </w:p>
     <w:p>
       <w:pPr>
@@ -3931,19 +4060,19 @@
           <w:numId w:val="45"/>
         </w:numPr>
       </w:pPr>
-      <w:bookmarkStart w:id="9" w:name="_Toc282417016"/>
+      <w:bookmarkStart w:id="10" w:name="_Toc318362619"/>
       <w:r>
         <w:lastRenderedPageBreak/>
         <w:t xml:space="preserve">What’s new in version </w:t>
       </w:r>
+      <w:bookmarkEnd w:id="3"/>
       <w:bookmarkEnd w:id="4"/>
       <w:bookmarkEnd w:id="5"/>
       <w:bookmarkEnd w:id="6"/>
-      <w:bookmarkEnd w:id="7"/>
       <w:r>
         <w:t>1.1</w:t>
       </w:r>
-      <w:bookmarkEnd w:id="9"/>
+      <w:bookmarkEnd w:id="10"/>
     </w:p>
     <w:p>
       <w:pPr>
@@ -3968,7 +4097,15 @@
         </w:numPr>
       </w:pPr>
       <w:r>
-        <w:t>Fixed a bug that caused the extension to crash the first timestep it ran.</w:t>
+        <w:t xml:space="preserve">Fixed a bug that caused the extension to crash the first </w:t>
+      </w:r>
+      <w:proofErr w:type="spellStart"/>
+      <w:r>
+        <w:t>timestep</w:t>
+      </w:r>
+      <w:proofErr w:type="spellEnd"/>
+      <w:r>
+        <w:t xml:space="preserve"> it ran.</w:t>
       </w:r>
     </w:p>
     <w:p>
@@ -3991,12 +4128,12 @@
           <w:numId w:val="45"/>
         </w:numPr>
       </w:pPr>
-      <w:bookmarkStart w:id="10" w:name="_Toc282417017"/>
+      <w:bookmarkStart w:id="11" w:name="_Toc318362620"/>
       <w:r>
         <w:lastRenderedPageBreak/>
         <w:t>Biological Disturbance Agents</w:t>
       </w:r>
-      <w:bookmarkEnd w:id="10"/>
+      <w:bookmarkEnd w:id="11"/>
     </w:p>
     <w:p>
       <w:pPr>
@@ -4006,11 +4143,11 @@
           <w:numId w:val="45"/>
         </w:numPr>
       </w:pPr>
-      <w:bookmarkStart w:id="11" w:name="_Toc282417018"/>
+      <w:bookmarkStart w:id="12" w:name="_Toc318362621"/>
       <w:r>
         <w:t>Overview of BDA</w:t>
       </w:r>
-      <w:bookmarkEnd w:id="11"/>
+      <w:bookmarkEnd w:id="12"/>
     </w:p>
     <w:p>
       <w:pPr>
@@ -4160,22 +4297,21 @@
           <w:numId w:val="45"/>
         </w:numPr>
       </w:pPr>
-      <w:bookmarkStart w:id="12" w:name="_Toc81207697"/>
-      <w:bookmarkStart w:id="13" w:name="_Toc81207920"/>
-      <w:bookmarkStart w:id="14" w:name="_Toc81277328"/>
-      <w:bookmarkStart w:id="15" w:name="_Toc81277662"/>
-      <w:bookmarkStart w:id="16" w:name="_Toc81283034"/>
-      <w:bookmarkStart w:id="17" w:name="_Toc81471915"/>
-      <w:bookmarkStart w:id="18" w:name="_Toc84045144"/>
-      <w:bookmarkStart w:id="19" w:name="_Toc84303672"/>
-      <w:bookmarkStart w:id="20" w:name="_Toc85255796"/>
-      <w:bookmarkStart w:id="21" w:name="_Toc101339103"/>
-      <w:bookmarkStart w:id="22" w:name="_Toc101598710"/>
-      <w:bookmarkStart w:id="23" w:name="_Toc282417019"/>
+      <w:bookmarkStart w:id="13" w:name="_Toc81207697"/>
+      <w:bookmarkStart w:id="14" w:name="_Toc81207920"/>
+      <w:bookmarkStart w:id="15" w:name="_Toc81277328"/>
+      <w:bookmarkStart w:id="16" w:name="_Toc81277662"/>
+      <w:bookmarkStart w:id="17" w:name="_Toc81283034"/>
+      <w:bookmarkStart w:id="18" w:name="_Toc81471915"/>
+      <w:bookmarkStart w:id="19" w:name="_Toc84045144"/>
+      <w:bookmarkStart w:id="20" w:name="_Toc84303672"/>
+      <w:bookmarkStart w:id="21" w:name="_Toc85255796"/>
+      <w:bookmarkStart w:id="22" w:name="_Toc101339103"/>
+      <w:bookmarkStart w:id="23" w:name="_Toc101598710"/>
+      <w:bookmarkStart w:id="24" w:name="_Toc318362622"/>
       <w:r>
         <w:t>Site resource dominance</w:t>
       </w:r>
-      <w:bookmarkEnd w:id="12"/>
       <w:bookmarkEnd w:id="13"/>
       <w:bookmarkEnd w:id="14"/>
       <w:bookmarkEnd w:id="15"/>
@@ -4187,16 +4323,33 @@
       <w:bookmarkEnd w:id="21"/>
       <w:bookmarkEnd w:id="22"/>
       <w:bookmarkEnd w:id="23"/>
+      <w:bookmarkEnd w:id="24"/>
     </w:p>
     <w:p>
       <w:pPr>
         <w:pStyle w:val="textbody"/>
       </w:pPr>
       <w:r>
-        <w:t xml:space="preserve">Site resource dominance (SRD) indicates the relative quantity/quality of food resources on a given site and is a combined function of tree species composition and the age cohorts present on that site.  The relative resource value of a given species cohort is defined by its host preference class, where preferred host = 1.0, secondary host = 0.66, minor host = 0.33, and nonhost = 0.  The BDA module compares a look-up table with the species cohort list generated by LANDIS to calculate SRD using one of two methods:  1) the maximum host preference class present, and 2) an average resource value of all tree species present, where the resource value of each species is represented by the cohort with the oldest host preference.  </w:t>
-      </w:r>
-      <w:r>
-        <w:t>Species identified as “ignored” do not contribute to the calculation of average resource value; whereas nonhost species that are not ignored contribute a value of 0.</w:t>
+        <w:t xml:space="preserve">Site resource dominance (SRD) indicates the relative quantity/quality of food resources on a given site and is a combined function of tree species composition and the age cohorts present on that site.  The relative resource value of a given species cohort is defined by its host preference class, where preferred host = 1.0, secondary host = 0.66, minor host = 0.33, and </w:t>
+      </w:r>
+      <w:proofErr w:type="spellStart"/>
+      <w:r>
+        <w:t>nonhost</w:t>
+      </w:r>
+      <w:proofErr w:type="spellEnd"/>
+      <w:r>
+        <w:t xml:space="preserve"> = 0.  The BDA module compares a look-up table with the species cohort list generated by LANDIS to calculate SRD using one of two methods:  1) the maximum host preference class present, and 2) an average resource value of all tree species present, where the resource value of each species is represented by the cohort with the oldest host preference.  </w:t>
+      </w:r>
+      <w:r>
+        <w:t xml:space="preserve">Species identified as “ignored” do not contribute to the calculation of average resource value; whereas </w:t>
+      </w:r>
+      <w:proofErr w:type="spellStart"/>
+      <w:r>
+        <w:t>nonhost</w:t>
+      </w:r>
+      <w:proofErr w:type="spellEnd"/>
+      <w:r>
+        <w:t xml:space="preserve"> species that are not ignored contribute a value of 0.</w:t>
       </w:r>
     </w:p>
     <w:p>
@@ -4208,22 +4361,21 @@
         </w:numPr>
         <w:ind w:left="864" w:hanging="864"/>
       </w:pPr>
-      <w:bookmarkStart w:id="24" w:name="_Toc81207698"/>
-      <w:bookmarkStart w:id="25" w:name="_Toc81207921"/>
-      <w:bookmarkStart w:id="26" w:name="_Toc81277329"/>
-      <w:bookmarkStart w:id="27" w:name="_Toc81277663"/>
-      <w:bookmarkStart w:id="28" w:name="_Toc81283035"/>
-      <w:bookmarkStart w:id="29" w:name="_Toc81471916"/>
-      <w:bookmarkStart w:id="30" w:name="_Toc84045145"/>
-      <w:bookmarkStart w:id="31" w:name="_Toc84303673"/>
-      <w:bookmarkStart w:id="32" w:name="_Toc85255797"/>
-      <w:bookmarkStart w:id="33" w:name="_Toc101339104"/>
-      <w:bookmarkStart w:id="34" w:name="_Toc101598711"/>
-      <w:bookmarkStart w:id="35" w:name="_Toc282417020"/>
+      <w:bookmarkStart w:id="25" w:name="_Toc81207698"/>
+      <w:bookmarkStart w:id="26" w:name="_Toc81207921"/>
+      <w:bookmarkStart w:id="27" w:name="_Toc81277329"/>
+      <w:bookmarkStart w:id="28" w:name="_Toc81277663"/>
+      <w:bookmarkStart w:id="29" w:name="_Toc81283035"/>
+      <w:bookmarkStart w:id="30" w:name="_Toc81471916"/>
+      <w:bookmarkStart w:id="31" w:name="_Toc84045145"/>
+      <w:bookmarkStart w:id="32" w:name="_Toc84303673"/>
+      <w:bookmarkStart w:id="33" w:name="_Toc85255797"/>
+      <w:bookmarkStart w:id="34" w:name="_Toc101339104"/>
+      <w:bookmarkStart w:id="35" w:name="_Toc101598711"/>
+      <w:bookmarkStart w:id="36" w:name="_Toc318362623"/>
       <w:r>
         <w:t>Site resource modifiers</w:t>
       </w:r>
-      <w:bookmarkEnd w:id="24"/>
       <w:bookmarkEnd w:id="25"/>
       <w:bookmarkEnd w:id="26"/>
       <w:bookmarkEnd w:id="27"/>
@@ -4235,6 +4387,7 @@
       <w:bookmarkEnd w:id="33"/>
       <w:bookmarkEnd w:id="34"/>
       <w:bookmarkEnd w:id="35"/>
+      <w:bookmarkEnd w:id="36"/>
     </w:p>
     <w:p>
       <w:pPr>
@@ -4248,6 +4401,7 @@
       <w:pPr>
         <w:pStyle w:val="Equation"/>
       </w:pPr>
+      <w:proofErr w:type="spellStart"/>
       <w:r>
         <w:t>SRD</w:t>
       </w:r>
@@ -4257,8 +4411,13 @@
         </w:rPr>
         <w:t>m</w:t>
       </w:r>
-      <w:r>
-        <w:t xml:space="preserve"> = SRD + LTM + (DM</w:t>
+      <w:proofErr w:type="spellEnd"/>
+      <w:r>
+        <w:t xml:space="preserve"> = SRD + LTM + (</w:t>
+      </w:r>
+      <w:proofErr w:type="spellStart"/>
+      <w:r>
+        <w:t>DM</w:t>
       </w:r>
       <w:r>
         <w:rPr>
@@ -4266,8 +4425,13 @@
         </w:rPr>
         <w:t>wind</w:t>
       </w:r>
-      <w:r>
-        <w:t xml:space="preserve"> + DM</w:t>
+      <w:proofErr w:type="spellEnd"/>
+      <w:r>
+        <w:t xml:space="preserve"> + </w:t>
+      </w:r>
+      <w:proofErr w:type="spellStart"/>
+      <w:r>
+        <w:t>DM</w:t>
       </w:r>
       <w:r>
         <w:rPr>
@@ -4275,6 +4439,7 @@
         </w:rPr>
         <w:t>fire</w:t>
       </w:r>
+      <w:proofErr w:type="spellEnd"/>
       <w:r>
         <w:t xml:space="preserve"> + ...)</w:t>
       </w:r>
@@ -4294,7 +4459,15 @@
         <w:pStyle w:val="textbody"/>
       </w:pPr>
       <w:r>
-        <w:t xml:space="preserve">The user should calibrate the above modifiers to reflect the relative influence of species composition/age structure, the abiotic environment, and recent disturbance.  For example, an LTM value of 0.33 is equal to a full step increase in disturbance intensity above that calculated using species composition alone.  </w:t>
+        <w:t xml:space="preserve">The user should calibrate the above modifiers to reflect the relative influence of species composition/age structure, the </w:t>
+      </w:r>
+      <w:proofErr w:type="spellStart"/>
+      <w:r>
+        <w:t>abiotic</w:t>
+      </w:r>
+      <w:proofErr w:type="spellEnd"/>
+      <w:r>
+        <w:t xml:space="preserve"> environment, and recent disturbance.  For example, an LTM value of 0.33 is equal to a full step increase in disturbance intensity above that calculated using species composition alone.  </w:t>
       </w:r>
     </w:p>
     <w:p>
@@ -4305,23 +4478,22 @@
           <w:numId w:val="45"/>
         </w:numPr>
       </w:pPr>
-      <w:bookmarkStart w:id="36" w:name="_Toc81207699"/>
-      <w:bookmarkStart w:id="37" w:name="_Toc81207922"/>
-      <w:bookmarkStart w:id="38" w:name="_Toc81277330"/>
-      <w:bookmarkStart w:id="39" w:name="_Toc81277664"/>
-      <w:bookmarkStart w:id="40" w:name="_Toc81283036"/>
-      <w:bookmarkStart w:id="41" w:name="_Toc81471917"/>
-      <w:bookmarkStart w:id="42" w:name="_Toc84045146"/>
-      <w:bookmarkStart w:id="43" w:name="_Toc84303674"/>
-      <w:bookmarkStart w:id="44" w:name="_Toc85255798"/>
-      <w:bookmarkStart w:id="45" w:name="_Toc101339105"/>
-      <w:bookmarkStart w:id="46" w:name="_Toc101598712"/>
-      <w:bookmarkStart w:id="47" w:name="_Toc282417021"/>
+      <w:bookmarkStart w:id="37" w:name="_Toc81207699"/>
+      <w:bookmarkStart w:id="38" w:name="_Toc81207922"/>
+      <w:bookmarkStart w:id="39" w:name="_Toc81277330"/>
+      <w:bookmarkStart w:id="40" w:name="_Toc81277664"/>
+      <w:bookmarkStart w:id="41" w:name="_Toc81283036"/>
+      <w:bookmarkStart w:id="42" w:name="_Toc81471917"/>
+      <w:bookmarkStart w:id="43" w:name="_Toc84045146"/>
+      <w:bookmarkStart w:id="44" w:name="_Toc84303674"/>
+      <w:bookmarkStart w:id="45" w:name="_Toc85255798"/>
+      <w:bookmarkStart w:id="46" w:name="_Toc101339105"/>
+      <w:bookmarkStart w:id="47" w:name="_Toc101598712"/>
+      <w:bookmarkStart w:id="48" w:name="_Toc318362624"/>
       <w:r>
         <w:lastRenderedPageBreak/>
         <w:t>Neighborhood resource dominance</w:t>
       </w:r>
-      <w:bookmarkEnd w:id="36"/>
       <w:bookmarkEnd w:id="37"/>
       <w:bookmarkEnd w:id="38"/>
       <w:bookmarkEnd w:id="39"/>
@@ -4333,6 +4505,7 @@
       <w:bookmarkEnd w:id="45"/>
       <w:bookmarkEnd w:id="46"/>
       <w:bookmarkEnd w:id="47"/>
+      <w:bookmarkEnd w:id="48"/>
     </w:p>
     <w:p>
       <w:pPr>
@@ -4349,7 +4522,15 @@
         <w:t>et al.</w:t>
       </w:r>
       <w:r>
-        <w:t xml:space="preserve"> 1998; Radeloff </w:t>
+        <w:t xml:space="preserve"> 1998; </w:t>
+      </w:r>
+      <w:proofErr w:type="spellStart"/>
+      <w:r>
+        <w:t>Radeloff</w:t>
+      </w:r>
+      <w:proofErr w:type="spellEnd"/>
+      <w:r>
+        <w:t xml:space="preserve"> </w:t>
       </w:r>
       <w:r>
         <w:rPr>
@@ -4359,7 +4540,11 @@
         <w:t>et al.</w:t>
       </w:r>
       <w:r>
-        <w:t xml:space="preserve"> 2000).  A neighborhood effect is modeled in LANDIS as the mean SRD</w:t>
+        <w:t xml:space="preserve"> 2000).  A neighborhood effect is modeled in LANDIS as the mean </w:t>
+      </w:r>
+      <w:proofErr w:type="spellStart"/>
+      <w:r>
+        <w:t>SRD</w:t>
       </w:r>
       <w:r>
         <w:rPr>
@@ -4367,6 +4552,7 @@
         </w:rPr>
         <w:t>m</w:t>
       </w:r>
+      <w:proofErr w:type="spellEnd"/>
       <w:r>
         <w:t xml:space="preserve"> of each cell within a user-defined radius </w:t>
       </w:r>
@@ -4388,7 +4574,23 @@
         <w:t>et al.</w:t>
       </w:r>
       <w:r>
-        <w:t xml:space="preserve"> 2004).  Neighborhood resource dominance (NRD) is calculated for all sites containing host species (i.e., SRD &gt; 0).  An optional subsampling procedure calculates the NRD for every other site, and the NRD of the remaining sites are estimated by the mean NRD of adjacent sites in the four cardinal directions.  For large neighborhoods, this subsampling routine can increase the processing speed of the BDA by over 40% (Sturtevant </w:t>
+        <w:t xml:space="preserve"> 2004).  Neighborhood resource dominance (NRD) is calculated for all sites containing host species (i.e., SRD &gt; 0).  An optional </w:t>
+      </w:r>
+      <w:proofErr w:type="spellStart"/>
+      <w:r>
+        <w:t>subsampling</w:t>
+      </w:r>
+      <w:proofErr w:type="spellEnd"/>
+      <w:r>
+        <w:t xml:space="preserve"> procedure calculates the NRD for every other site, and the NRD of the remaining sites are estimated by the mean NRD of adjacent sites in the four cardinal directions.  For large neighborhoods, this </w:t>
+      </w:r>
+      <w:proofErr w:type="spellStart"/>
+      <w:r>
+        <w:t>subsampling</w:t>
+      </w:r>
+      <w:proofErr w:type="spellEnd"/>
+      <w:r>
+        <w:t xml:space="preserve"> routine can increase the processing speed of the BDA by over 40% (Sturtevant </w:t>
       </w:r>
       <w:r>
         <w:rPr>
@@ -4409,22 +4611,21 @@
           <w:numId w:val="45"/>
         </w:numPr>
       </w:pPr>
-      <w:bookmarkStart w:id="48" w:name="_Toc81207700"/>
-      <w:bookmarkStart w:id="49" w:name="_Toc81207923"/>
-      <w:bookmarkStart w:id="50" w:name="_Toc81277331"/>
-      <w:bookmarkStart w:id="51" w:name="_Toc81277665"/>
-      <w:bookmarkStart w:id="52" w:name="_Toc81283037"/>
-      <w:bookmarkStart w:id="53" w:name="_Toc81471918"/>
-      <w:bookmarkStart w:id="54" w:name="_Toc84045147"/>
-      <w:bookmarkStart w:id="55" w:name="_Toc84303675"/>
-      <w:bookmarkStart w:id="56" w:name="_Toc85255799"/>
-      <w:bookmarkStart w:id="57" w:name="_Toc101339106"/>
-      <w:bookmarkStart w:id="58" w:name="_Toc101598713"/>
-      <w:bookmarkStart w:id="59" w:name="_Toc282417022"/>
+      <w:bookmarkStart w:id="49" w:name="_Toc81207700"/>
+      <w:bookmarkStart w:id="50" w:name="_Toc81207923"/>
+      <w:bookmarkStart w:id="51" w:name="_Toc81277331"/>
+      <w:bookmarkStart w:id="52" w:name="_Toc81277665"/>
+      <w:bookmarkStart w:id="53" w:name="_Toc81283037"/>
+      <w:bookmarkStart w:id="54" w:name="_Toc81471918"/>
+      <w:bookmarkStart w:id="55" w:name="_Toc84045147"/>
+      <w:bookmarkStart w:id="56" w:name="_Toc84303675"/>
+      <w:bookmarkStart w:id="57" w:name="_Toc85255799"/>
+      <w:bookmarkStart w:id="58" w:name="_Toc101339106"/>
+      <w:bookmarkStart w:id="59" w:name="_Toc101598713"/>
+      <w:bookmarkStart w:id="60" w:name="_Toc318362625"/>
       <w:r>
         <w:t>Regional outbreak status</w:t>
       </w:r>
-      <w:bookmarkEnd w:id="48"/>
       <w:bookmarkEnd w:id="49"/>
       <w:bookmarkEnd w:id="50"/>
       <w:bookmarkEnd w:id="51"/>
@@ -4436,6 +4637,7 @@
       <w:bookmarkEnd w:id="57"/>
       <w:bookmarkEnd w:id="58"/>
       <w:bookmarkEnd w:id="59"/>
+      <w:bookmarkEnd w:id="60"/>
     </w:p>
     <w:p>
       <w:pPr>
@@ -4450,7 +4652,79 @@
         <w:pStyle w:val="textbody"/>
       </w:pPr>
       <w:r>
-        <w:t xml:space="preserve">The magnitude of simulated regional outbreak severities is controlled by the MinROS and MaxROS parameters.  MinROS defines the “background” outbreak activity that will occur in each time step.  Outbreak type (“TempType” in the BDA parameter file) determines whether outbreaks are binary (either MinROS or MaxROS; TempType = “pulse”) or if the ROS can range between those values (TempType = “variable pulse”).  For the variable pulse outbreak type, the ROS value is randomly selected for each outbreak event from the range between MinROS+1 and MaxROS.  </w:t>
+        <w:t xml:space="preserve">The magnitude of simulated regional outbreak severities is controlled by the </w:t>
+      </w:r>
+      <w:proofErr w:type="spellStart"/>
+      <w:r>
+        <w:t>MinROS</w:t>
+      </w:r>
+      <w:proofErr w:type="spellEnd"/>
+      <w:r>
+        <w:t xml:space="preserve"> and </w:t>
+      </w:r>
+      <w:proofErr w:type="spellStart"/>
+      <w:r>
+        <w:t>MaxROS</w:t>
+      </w:r>
+      <w:proofErr w:type="spellEnd"/>
+      <w:r>
+        <w:t xml:space="preserve"> parameters.  </w:t>
+      </w:r>
+      <w:proofErr w:type="spellStart"/>
+      <w:r>
+        <w:t>MinROS</w:t>
+      </w:r>
+      <w:proofErr w:type="spellEnd"/>
+      <w:r>
+        <w:t xml:space="preserve"> defines the “background” outbreak activity that will occur in each time step.  Outbreak type (“</w:t>
+      </w:r>
+      <w:proofErr w:type="spellStart"/>
+      <w:r>
+        <w:t>TempType</w:t>
+      </w:r>
+      <w:proofErr w:type="spellEnd"/>
+      <w:r>
+        <w:t xml:space="preserve">” in the BDA parameter file) determines whether outbreaks are binary (either </w:t>
+      </w:r>
+      <w:proofErr w:type="spellStart"/>
+      <w:r>
+        <w:t>MinROS</w:t>
+      </w:r>
+      <w:proofErr w:type="spellEnd"/>
+      <w:r>
+        <w:t xml:space="preserve"> or </w:t>
+      </w:r>
+      <w:proofErr w:type="spellStart"/>
+      <w:r>
+        <w:t>MaxROS</w:t>
+      </w:r>
+      <w:proofErr w:type="spellEnd"/>
+      <w:r>
+        <w:t xml:space="preserve">; </w:t>
+      </w:r>
+      <w:proofErr w:type="spellStart"/>
+      <w:r>
+        <w:t>TempType</w:t>
+      </w:r>
+      <w:proofErr w:type="spellEnd"/>
+      <w:r>
+        <w:t xml:space="preserve"> = “pulse”) or if the ROS can range between those values (</w:t>
+      </w:r>
+      <w:proofErr w:type="spellStart"/>
+      <w:r>
+        <w:t>TempType</w:t>
+      </w:r>
+      <w:proofErr w:type="spellEnd"/>
+      <w:r>
+        <w:t xml:space="preserve"> = “variable pulse”).  For the variable pulse outbreak type, the ROS value is randomly selected for each outbreak event from the range between MinROS+1 and </w:t>
+      </w:r>
+      <w:proofErr w:type="spellStart"/>
+      <w:r>
+        <w:t>MaxROS</w:t>
+      </w:r>
+      <w:proofErr w:type="spellEnd"/>
+      <w:r>
+        <w:t xml:space="preserve">.  </w:t>
       </w:r>
     </w:p>
     <w:p>
@@ -4461,22 +4735,21 @@
           <w:numId w:val="45"/>
         </w:numPr>
       </w:pPr>
-      <w:bookmarkStart w:id="60" w:name="_Toc81207701"/>
-      <w:bookmarkStart w:id="61" w:name="_Toc81207924"/>
-      <w:bookmarkStart w:id="62" w:name="_Toc81277332"/>
-      <w:bookmarkStart w:id="63" w:name="_Toc81277666"/>
-      <w:bookmarkStart w:id="64" w:name="_Toc81283038"/>
-      <w:bookmarkStart w:id="65" w:name="_Toc81471919"/>
-      <w:bookmarkStart w:id="66" w:name="_Toc84045148"/>
-      <w:bookmarkStart w:id="67" w:name="_Toc84303676"/>
-      <w:bookmarkStart w:id="68" w:name="_Toc85255800"/>
-      <w:bookmarkStart w:id="69" w:name="_Toc101339107"/>
-      <w:bookmarkStart w:id="70" w:name="_Toc101598714"/>
-      <w:bookmarkStart w:id="71" w:name="_Toc282417023"/>
+      <w:bookmarkStart w:id="61" w:name="_Toc81207701"/>
+      <w:bookmarkStart w:id="62" w:name="_Toc81207924"/>
+      <w:bookmarkStart w:id="63" w:name="_Toc81277332"/>
+      <w:bookmarkStart w:id="64" w:name="_Toc81277666"/>
+      <w:bookmarkStart w:id="65" w:name="_Toc81283038"/>
+      <w:bookmarkStart w:id="66" w:name="_Toc81471919"/>
+      <w:bookmarkStart w:id="67" w:name="_Toc84045148"/>
+      <w:bookmarkStart w:id="68" w:name="_Toc84303676"/>
+      <w:bookmarkStart w:id="69" w:name="_Toc85255800"/>
+      <w:bookmarkStart w:id="70" w:name="_Toc101339107"/>
+      <w:bookmarkStart w:id="71" w:name="_Toc101598714"/>
+      <w:bookmarkStart w:id="72" w:name="_Toc318362626"/>
       <w:r>
         <w:t>BDA effects</w:t>
       </w:r>
-      <w:bookmarkEnd w:id="60"/>
       <w:bookmarkEnd w:id="61"/>
       <w:bookmarkEnd w:id="62"/>
       <w:bookmarkEnd w:id="63"/>
@@ -4488,6 +4761,7 @@
       <w:bookmarkEnd w:id="69"/>
       <w:bookmarkEnd w:id="70"/>
       <w:bookmarkEnd w:id="71"/>
+      <w:bookmarkEnd w:id="72"/>
     </w:p>
     <w:p>
       <w:pPr>
@@ -4522,12 +4796,21 @@
         </w:rPr>
         <w:t xml:space="preserve">a </w:t>
       </w:r>
+      <w:proofErr w:type="gramStart"/>
       <w:r>
         <w:t>·</w:t>
       </w:r>
       <w:smartTag w:uri="isiresearchsoft-com/cwyw" w:element="citation">
         <w:r>
-          <w:t>{[SRD</w:t>
+          <w:t>{</w:t>
+        </w:r>
+        <w:proofErr w:type="gramEnd"/>
+        <w:r>
+          <w:t>[</w:t>
+        </w:r>
+        <w:proofErr w:type="spellStart"/>
+        <w:r>
+          <w:t>SRD</w:t>
         </w:r>
         <w:r>
           <w:rPr>
@@ -4535,6 +4818,7 @@
           </w:rPr>
           <w:t>m</w:t>
         </w:r>
+        <w:proofErr w:type="spellEnd"/>
         <w:r>
           <w:t xml:space="preserve"> + (NRD*NW)]/(1+NW)}</w:t>
         </w:r>
@@ -4575,7 +4859,11 @@
         <w:t>a</w:t>
       </w:r>
       <w:r>
-        <w:t xml:space="preserve"> should = 1); SRD</w:t>
+        <w:t xml:space="preserve"> should = 1); </w:t>
+      </w:r>
+      <w:proofErr w:type="spellStart"/>
+      <w:r>
+        <w:t>SRD</w:t>
       </w:r>
       <w:r>
         <w:rPr>
@@ -4583,8 +4871,13 @@
         </w:rPr>
         <w:t>m</w:t>
       </w:r>
-      <w:r>
-        <w:t xml:space="preserve"> = the species and age composition of the site (SRD), optionally modified by land type and/or past disturbance (Equation 1); NRD = the mean SRD</w:t>
+      <w:proofErr w:type="spellEnd"/>
+      <w:r>
+        <w:t xml:space="preserve"> = the species and age composition of the site (SRD), optionally modified by land type and/or past disturbance (Equation 1); NRD = the mean </w:t>
+      </w:r>
+      <w:proofErr w:type="spellStart"/>
+      <w:r>
+        <w:t>SRD</w:t>
       </w:r>
       <w:r>
         <w:rPr>
@@ -4592,6 +4885,7 @@
         </w:rPr>
         <w:t>m</w:t>
       </w:r>
+      <w:proofErr w:type="spellEnd"/>
       <w:r>
         <w:t xml:space="preserve"> of sites within the neighborhood surrounding a site; NW = Neighborhood Weight, a parameter designed to define the relative importance between site and neighborhood resources; and ROS = Regional Outbreak Status.</w:t>
       </w:r>
@@ -4601,7 +4895,11 @@
         <w:pStyle w:val="textbody"/>
       </w:pPr>
       <w:r>
-        <w:t>Sites are selected for disturbance by comparing BDP with a uniform random number ranging from 0-1.  Note that while equation 1 allows SRD</w:t>
+        <w:t xml:space="preserve">Sites are selected for disturbance by comparing BDP with a uniform random number ranging from 0-1.  Note that while equation 1 allows </w:t>
+      </w:r>
+      <w:proofErr w:type="spellStart"/>
+      <w:r>
+        <w:t>SRD</w:t>
       </w:r>
       <w:r>
         <w:rPr>
@@ -4609,8 +4907,13 @@
         </w:rPr>
         <w:t>m</w:t>
       </w:r>
-      <w:r>
-        <w:t xml:space="preserve"> to exceed 1.0, by definition BDP cannot exceed 1.0 (i.e., 100% probability of disturbance).  SRD</w:t>
+      <w:proofErr w:type="spellEnd"/>
+      <w:r>
+        <w:t xml:space="preserve"> to exceed 1.0, by definition BDP cannot exceed 1.0 (i.e., 100% probability of disturbance).  </w:t>
+      </w:r>
+      <w:proofErr w:type="spellStart"/>
+      <w:r>
+        <w:t>SRD</w:t>
       </w:r>
       <w:r>
         <w:rPr>
@@ -4618,8 +4921,17 @@
         </w:rPr>
         <w:t>m</w:t>
       </w:r>
-      <w:r>
-        <w:t xml:space="preserve"> values exceeding 1.0 can therefore only further enhance the probability of disturbance if additional variables such as neighborhoods or temporal disturbance functions are applied.  Once a site is disturbed, the disturbance intensity class is calculated for the site to determine which species cohorts die, based on their tolerance class.  Disturbance intensity is a direct function of BDP, where BDP &lt; 0.33 = intensity class 1; 0.33 &lt; BDP &lt; 0.67 = intensity class 2; BDP &gt; 0.67 = intensity class 3 disturbance.  Unlike fire or wind disturbance, there is no predefined function that estimates susceptibility class as a function of species tolerance class.  Instead, susceptibility class is defined directly by a lookup table similar to that used for host preference class. Cohort mortality follows these rules:  intensity class 1 disturbance kills all susceptibility class 1 cohorts, intensity class 2 disturbance kills susceptibility classes 1 and 2, and  intensity class 3 disturbance kills susceptibility classes 1-3.  Susceptibility class 4 species age cohorts, including all non host species, cannot be disturbed by the BDA.  If no other BDA options are simulated, the BDA module finishes by updating species cohort lists, updating the time since last biological disturbance, outputting a map of BDA disturbance events, and updating the BDA log (Figure 2).</w:t>
+      <w:proofErr w:type="spellEnd"/>
+      <w:r>
+        <w:t xml:space="preserve"> values exceeding 1.0 can therefore only further enhance the probability of disturbance if additional variables such as neighborhoods or temporal disturbance functions are applied.  Once a site is disturbed, the disturbance intensity class is calculated for the site to determine which species cohorts die, based on their tolerance class.  Disturbance intensity is a direct function of BDP, where BDP &lt; 0.33 = intensity class 1; 0.33 &lt; BDP &lt; 0.67 = intensity class 2; BDP &gt; 0.67 = intensity class 3 disturbance.  Unlike fire or wind disturbance, there is no predefined function that estimates susceptibility class as a function of species tolerance class.  Instead, susceptibility class is defined directly by a lookup table similar to that used for host preference class. Cohort mortality follows these rules:  intensity class 1 disturbance kills all susceptibility class 1 cohorts, intensity class 2 disturbance kills susceptibility classes 1 and 2, </w:t>
+      </w:r>
+      <w:proofErr w:type="gramStart"/>
+      <w:r>
+        <w:t>and  intensity</w:t>
+      </w:r>
+      <w:proofErr w:type="gramEnd"/>
+      <w:r>
+        <w:t xml:space="preserve"> class 3 disturbance kills susceptibility classes 1-3.  Susceptibility class 4 species age cohorts, including all non host species, cannot be disturbed by the BDA.  If no other BDA options are simulated, the BDA module finishes by updating species cohort lists, updating the time since last biological disturbance, outputting a map of BDA disturbance events, and updating the BDA log (Figure 2).</w:t>
       </w:r>
     </w:p>
     <w:p>
@@ -4630,22 +4942,21 @@
           <w:numId w:val="45"/>
         </w:numPr>
       </w:pPr>
-      <w:bookmarkStart w:id="72" w:name="_Toc81207702"/>
-      <w:bookmarkStart w:id="73" w:name="_Toc81207925"/>
-      <w:bookmarkStart w:id="74" w:name="_Toc81277333"/>
-      <w:bookmarkStart w:id="75" w:name="_Toc81277667"/>
-      <w:bookmarkStart w:id="76" w:name="_Toc81283039"/>
-      <w:bookmarkStart w:id="77" w:name="_Toc81471920"/>
-      <w:bookmarkStart w:id="78" w:name="_Toc84045149"/>
-      <w:bookmarkStart w:id="79" w:name="_Toc84303677"/>
-      <w:bookmarkStart w:id="80" w:name="_Toc85255801"/>
-      <w:bookmarkStart w:id="81" w:name="_Toc101339108"/>
-      <w:bookmarkStart w:id="82" w:name="_Toc101598715"/>
-      <w:bookmarkStart w:id="83" w:name="_Toc282417024"/>
+      <w:bookmarkStart w:id="73" w:name="_Toc81207702"/>
+      <w:bookmarkStart w:id="74" w:name="_Toc81207925"/>
+      <w:bookmarkStart w:id="75" w:name="_Toc81277333"/>
+      <w:bookmarkStart w:id="76" w:name="_Toc81277667"/>
+      <w:bookmarkStart w:id="77" w:name="_Toc81283039"/>
+      <w:bookmarkStart w:id="78" w:name="_Toc81471920"/>
+      <w:bookmarkStart w:id="79" w:name="_Toc84045149"/>
+      <w:bookmarkStart w:id="80" w:name="_Toc84303677"/>
+      <w:bookmarkStart w:id="81" w:name="_Toc85255801"/>
+      <w:bookmarkStart w:id="82" w:name="_Toc101339108"/>
+      <w:bookmarkStart w:id="83" w:name="_Toc101598715"/>
+      <w:bookmarkStart w:id="84" w:name="_Toc318362627"/>
       <w:r>
         <w:t>BDA dispersal</w:t>
       </w:r>
-      <w:bookmarkEnd w:id="72"/>
       <w:bookmarkEnd w:id="73"/>
       <w:bookmarkEnd w:id="74"/>
       <w:bookmarkEnd w:id="75"/>
@@ -4657,6 +4968,7 @@
       <w:bookmarkEnd w:id="81"/>
       <w:bookmarkEnd w:id="82"/>
       <w:bookmarkEnd w:id="83"/>
+      <w:bookmarkEnd w:id="84"/>
       <w:r>
         <w:t xml:space="preserve"> </w:t>
       </w:r>
@@ -4686,23 +4998,22 @@
         </w:numPr>
         <w:ind w:left="864" w:hanging="864"/>
       </w:pPr>
-      <w:bookmarkStart w:id="84" w:name="_Toc34580540"/>
-      <w:bookmarkStart w:id="85" w:name="_Toc81207703"/>
-      <w:bookmarkStart w:id="86" w:name="_Toc81207926"/>
-      <w:bookmarkStart w:id="87" w:name="_Toc81277334"/>
-      <w:bookmarkStart w:id="88" w:name="_Toc81277668"/>
-      <w:bookmarkStart w:id="89" w:name="_Toc81283040"/>
-      <w:bookmarkStart w:id="90" w:name="_Toc81471921"/>
-      <w:bookmarkStart w:id="91" w:name="_Toc84045150"/>
-      <w:bookmarkStart w:id="92" w:name="_Toc84303678"/>
-      <w:bookmarkStart w:id="93" w:name="_Toc85255802"/>
-      <w:bookmarkStart w:id="94" w:name="_Toc101339109"/>
-      <w:bookmarkStart w:id="95" w:name="_Toc101598716"/>
-      <w:bookmarkStart w:id="96" w:name="_Toc282417025"/>
+      <w:bookmarkStart w:id="85" w:name="_Toc34580540"/>
+      <w:bookmarkStart w:id="86" w:name="_Toc81207703"/>
+      <w:bookmarkStart w:id="87" w:name="_Toc81207926"/>
+      <w:bookmarkStart w:id="88" w:name="_Toc81277334"/>
+      <w:bookmarkStart w:id="89" w:name="_Toc81277668"/>
+      <w:bookmarkStart w:id="90" w:name="_Toc81283040"/>
+      <w:bookmarkStart w:id="91" w:name="_Toc81471921"/>
+      <w:bookmarkStart w:id="92" w:name="_Toc84045150"/>
+      <w:bookmarkStart w:id="93" w:name="_Toc84303678"/>
+      <w:bookmarkStart w:id="94" w:name="_Toc85255802"/>
+      <w:bookmarkStart w:id="95" w:name="_Toc101339109"/>
+      <w:bookmarkStart w:id="96" w:name="_Toc101598716"/>
+      <w:bookmarkStart w:id="97" w:name="_Toc318362628"/>
       <w:r>
         <w:t>Epicenters</w:t>
       </w:r>
-      <w:bookmarkEnd w:id="84"/>
       <w:bookmarkEnd w:id="85"/>
       <w:bookmarkEnd w:id="86"/>
       <w:bookmarkEnd w:id="87"/>
@@ -4715,6 +5026,7 @@
       <w:bookmarkEnd w:id="94"/>
       <w:bookmarkEnd w:id="95"/>
       <w:bookmarkEnd w:id="96"/>
+      <w:bookmarkEnd w:id="97"/>
     </w:p>
     <w:p>
       <w:pPr>
@@ -4792,6 +5104,7 @@
       <w:r>
         <w:t xml:space="preserve">*exp (- </w:t>
       </w:r>
+      <w:proofErr w:type="spellStart"/>
       <w:r>
         <w:rPr>
           <w:i/>
@@ -4822,6 +5135,7 @@
         </w:rPr>
         <w:t>i</w:t>
       </w:r>
+      <w:proofErr w:type="spellEnd"/>
       <w:r>
         <w:t>)</w:t>
       </w:r>
@@ -4919,6 +5233,7 @@
       <w:r>
         <w:t xml:space="preserve"> = the number of sites that can be checked.  Coefficient </w:t>
       </w:r>
+      <w:proofErr w:type="spellStart"/>
       <w:r>
         <w:rPr>
           <w:i/>
@@ -4934,6 +5249,7 @@
         </w:rPr>
         <w:t>i</w:t>
       </w:r>
+      <w:proofErr w:type="spellEnd"/>
       <w:r>
         <w:t xml:space="preserve"> is a user-defined parameter that controls statistically how many new epicenters may be generated for either seed epicenter or outbreak zone epicenter type.  The number of epicenters will decrease with increasing </w:t>
       </w:r>
@@ -4957,22 +5273,21 @@
         </w:numPr>
         <w:ind w:left="864" w:hanging="864"/>
       </w:pPr>
-      <w:bookmarkStart w:id="97" w:name="_Toc81207704"/>
-      <w:bookmarkStart w:id="98" w:name="_Toc81207927"/>
-      <w:bookmarkStart w:id="99" w:name="_Toc81277335"/>
-      <w:bookmarkStart w:id="100" w:name="_Toc81277669"/>
-      <w:bookmarkStart w:id="101" w:name="_Toc81283041"/>
-      <w:bookmarkStart w:id="102" w:name="_Toc81471922"/>
-      <w:bookmarkStart w:id="103" w:name="_Toc84045151"/>
-      <w:bookmarkStart w:id="104" w:name="_Toc84303679"/>
-      <w:bookmarkStart w:id="105" w:name="_Toc85255803"/>
-      <w:bookmarkStart w:id="106" w:name="_Toc101339110"/>
-      <w:bookmarkStart w:id="107" w:name="_Toc101598717"/>
-      <w:bookmarkStart w:id="108" w:name="_Toc282417026"/>
+      <w:bookmarkStart w:id="98" w:name="_Toc81207704"/>
+      <w:bookmarkStart w:id="99" w:name="_Toc81207927"/>
+      <w:bookmarkStart w:id="100" w:name="_Toc81277335"/>
+      <w:bookmarkStart w:id="101" w:name="_Toc81277669"/>
+      <w:bookmarkStart w:id="102" w:name="_Toc81283041"/>
+      <w:bookmarkStart w:id="103" w:name="_Toc81471922"/>
+      <w:bookmarkStart w:id="104" w:name="_Toc84045151"/>
+      <w:bookmarkStart w:id="105" w:name="_Toc84303679"/>
+      <w:bookmarkStart w:id="106" w:name="_Toc85255803"/>
+      <w:bookmarkStart w:id="107" w:name="_Toc101339110"/>
+      <w:bookmarkStart w:id="108" w:name="_Toc101598717"/>
+      <w:bookmarkStart w:id="109" w:name="_Toc318362629"/>
       <w:r>
         <w:t>Spatial outbreak zones</w:t>
       </w:r>
-      <w:bookmarkEnd w:id="97"/>
       <w:bookmarkEnd w:id="98"/>
       <w:bookmarkEnd w:id="99"/>
       <w:bookmarkEnd w:id="100"/>
@@ -4984,14 +5299,24 @@
       <w:bookmarkEnd w:id="106"/>
       <w:bookmarkEnd w:id="107"/>
       <w:bookmarkEnd w:id="108"/>
+      <w:bookmarkEnd w:id="109"/>
     </w:p>
     <w:p>
       <w:pPr>
         <w:pStyle w:val="textbody"/>
       </w:pPr>
       <w:r>
-        <w:t>Outbreak zones are defined using dispersal routines that spread from an epicenter to a circular boundary with a radius defined by the annual dispersal distance of a BDA, multiplied by the number of years in a time step (i.e., 10).  An outbreak zone either automatically expands to this maximum limit (termed “regular dispersal”) or occurs as a percolation process through a binary landscape, where it may only spread through sites containing host tree species.  Ability to spread over nonhost cells is defined by a user-defined neighborhood rule (</w:t>
-      </w:r>
+        <w:t xml:space="preserve">Outbreak zones are defined using dispersal routines that spread from an epicenter to a circular boundary with a radius defined by the annual dispersal distance of a BDA, multiplied by the number of years in a time step (i.e., 10).  An outbreak zone either automatically expands to this maximum limit (termed “regular dispersal”) or occurs as a percolation process through a binary landscape, where it may only spread through sites containing host tree species.  Ability to spread over </w:t>
+      </w:r>
+      <w:proofErr w:type="spellStart"/>
+      <w:r>
+        <w:t>nonhost</w:t>
+      </w:r>
+      <w:proofErr w:type="spellEnd"/>
+      <w:r>
+        <w:t xml:space="preserve"> cells is defined by a user-defined neighborhood rule (</w:t>
+      </w:r>
+      <w:proofErr w:type="spellStart"/>
       <w:r>
         <w:rPr>
           <w:i/>
@@ -4999,6 +5324,7 @@
         </w:rPr>
         <w:t>sensu</w:t>
       </w:r>
+      <w:proofErr w:type="spellEnd"/>
       <w:r>
         <w:t xml:space="preserve"> </w:t>
       </w:r>
@@ -6218,12 +6544,12 @@
           <w:numId w:val="45"/>
         </w:numPr>
       </w:pPr>
-      <w:bookmarkStart w:id="109" w:name="_Toc282417027"/>
+      <w:bookmarkStart w:id="110" w:name="_Toc318362630"/>
       <w:r>
         <w:lastRenderedPageBreak/>
         <w:t>References</w:t>
       </w:r>
-      <w:bookmarkEnd w:id="109"/>
+      <w:bookmarkEnd w:id="110"/>
     </w:p>
     <w:p>
       <w:pPr>
@@ -6233,10 +6559,51 @@
         <w:rPr>
           <w:lang w:val="fr-FR"/>
         </w:rPr>
-        <w:t xml:space="preserve">Cappuccino, N.; Lavertu, D.; Bergeron, Y.; Regniere, J. 1998. </w:t>
-      </w:r>
-      <w:r>
-        <w:t>Spruce budworm impact, abundance and parasitism rate in a patchy landscape. Oecologia. 114: 236-242.</w:t>
+        <w:t xml:space="preserve">Cappuccino, N.; </w:t>
+      </w:r>
+      <w:proofErr w:type="spellStart"/>
+      <w:r>
+        <w:rPr>
+          <w:lang w:val="fr-FR"/>
+        </w:rPr>
+        <w:t>Lavertu</w:t>
+      </w:r>
+      <w:proofErr w:type="spellEnd"/>
+      <w:r>
+        <w:rPr>
+          <w:lang w:val="fr-FR"/>
+        </w:rPr>
+        <w:t xml:space="preserve">, D.; Bergeron, Y.; </w:t>
+      </w:r>
+      <w:proofErr w:type="spellStart"/>
+      <w:r>
+        <w:rPr>
+          <w:lang w:val="fr-FR"/>
+        </w:rPr>
+        <w:t>Regniere</w:t>
+      </w:r>
+      <w:proofErr w:type="spellEnd"/>
+      <w:r>
+        <w:rPr>
+          <w:lang w:val="fr-FR"/>
+        </w:rPr>
+        <w:t xml:space="preserve">, J. 1998. </w:t>
+      </w:r>
+      <w:r>
+        <w:t xml:space="preserve">Spruce budworm impact, abundance and parasitism rate in a patchy landscape. </w:t>
+      </w:r>
+      <w:proofErr w:type="spellStart"/>
+      <w:proofErr w:type="gramStart"/>
+      <w:r>
+        <w:t>Oecologia</w:t>
+      </w:r>
+      <w:proofErr w:type="spellEnd"/>
+      <w:r>
+        <w:t>.</w:t>
+      </w:r>
+      <w:proofErr w:type="gramEnd"/>
+      <w:r>
+        <w:t xml:space="preserve"> 114: 236-242.</w:t>
       </w:r>
     </w:p>
     <w:p>
@@ -6262,43 +6629,152 @@
         </w:smartTag>
       </w:smartTag>
       <w:r>
-        <w:t xml:space="preserve">: Springer-Verlag: 280-303.   </w:t>
+        <w:t>: Springer-</w:t>
+      </w:r>
+      <w:proofErr w:type="spellStart"/>
+      <w:r>
+        <w:t>Verlag</w:t>
+      </w:r>
+      <w:proofErr w:type="spellEnd"/>
+      <w:r>
+        <w:t xml:space="preserve">: 280-303.   </w:t>
       </w:r>
     </w:p>
     <w:p>
       <w:pPr>
         <w:pStyle w:val="reference"/>
       </w:pPr>
-      <w:r>
-        <w:t>Radeloff, V.C.; Mladenoff, D.J.; Boyce, M.S. 2000. The changing relation of landscape patterns and jack pine budworm populations during an outbreak. Oikos. 90: 417-430.</w:t>
+      <w:proofErr w:type="spellStart"/>
+      <w:proofErr w:type="gramStart"/>
+      <w:r>
+        <w:t>Radeloff</w:t>
+      </w:r>
+      <w:proofErr w:type="spellEnd"/>
+      <w:r>
+        <w:t xml:space="preserve">, V.C.; </w:t>
+      </w:r>
+      <w:proofErr w:type="spellStart"/>
+      <w:r>
+        <w:t>Mladenoff</w:t>
+      </w:r>
+      <w:proofErr w:type="spellEnd"/>
+      <w:r>
+        <w:t>, D.J.; Boyce, M.S. 2000.</w:t>
+      </w:r>
+      <w:proofErr w:type="gramEnd"/>
+      <w:r>
+        <w:t xml:space="preserve"> </w:t>
+      </w:r>
+      <w:proofErr w:type="gramStart"/>
+      <w:r>
+        <w:t>The changing relation of landscape patterns and jack pine budworm populations during an outbreak.</w:t>
+      </w:r>
+      <w:proofErr w:type="gramEnd"/>
+      <w:r>
+        <w:t xml:space="preserve"> </w:t>
+      </w:r>
+      <w:proofErr w:type="spellStart"/>
+      <w:proofErr w:type="gramStart"/>
+      <w:r>
+        <w:t>Oikos</w:t>
+      </w:r>
+      <w:proofErr w:type="spellEnd"/>
+      <w:r>
+        <w:t>.</w:t>
+      </w:r>
+      <w:proofErr w:type="gramEnd"/>
+      <w:r>
+        <w:t xml:space="preserve"> 90: 417-430.</w:t>
       </w:r>
     </w:p>
     <w:p>
       <w:pPr>
         <w:pStyle w:val="reference"/>
       </w:pPr>
-      <w:r>
-        <w:t>Scheller, R.M., Domingo, J.B., 2005a.  LANDIS-II Core Model Description.  University of Wisconsin-Madison, Madison, WI, USA.</w:t>
-      </w:r>
+      <w:proofErr w:type="spellStart"/>
+      <w:proofErr w:type="gramStart"/>
+      <w:r>
+        <w:t>Scheller</w:t>
+      </w:r>
+      <w:proofErr w:type="spellEnd"/>
+      <w:r>
+        <w:t>, R.M., Domingo, J.B., 2005a.</w:t>
+      </w:r>
+      <w:proofErr w:type="gramEnd"/>
+      <w:r>
+        <w:t xml:space="preserve">  </w:t>
+      </w:r>
+      <w:proofErr w:type="gramStart"/>
+      <w:r>
+        <w:t>LANDIS-II Core Model Description.</w:t>
+      </w:r>
+      <w:proofErr w:type="gramEnd"/>
+      <w:r>
+        <w:t xml:space="preserve">  </w:t>
+      </w:r>
+      <w:proofErr w:type="gramStart"/>
+      <w:r>
+        <w:t>University of Wisconsin-Madison, Madison, WI, USA.</w:t>
+      </w:r>
+      <w:proofErr w:type="gramEnd"/>
     </w:p>
     <w:p>
       <w:pPr>
         <w:pStyle w:val="reference"/>
       </w:pPr>
-      <w:r>
-        <w:t xml:space="preserve">Scheller, R.M., Domingo, J.B., 2005b.  LANDIS-II Model v5.0 </w:t>
+      <w:proofErr w:type="spellStart"/>
+      <w:proofErr w:type="gramStart"/>
+      <w:r>
+        <w:t>Scheller</w:t>
+      </w:r>
+      <w:proofErr w:type="spellEnd"/>
+      <w:r>
+        <w:t>, R.M., Domingo, J.B., 2005b.</w:t>
+      </w:r>
+      <w:proofErr w:type="gramEnd"/>
+      <w:r>
+        <w:t xml:space="preserve">  </w:t>
+      </w:r>
+      <w:proofErr w:type="gramStart"/>
+      <w:r>
+        <w:t xml:space="preserve">LANDIS-II Model v5.0 </w:t>
       </w:r>
       <w:r>
         <w:softHyphen/>
-        <w:t>– User Guide.  University of Wisconsin-Madison, Madison, WI, USA.</w:t>
-      </w:r>
+        <w:t>– User Guide.</w:t>
+      </w:r>
+      <w:proofErr w:type="gramEnd"/>
+      <w:r>
+        <w:t xml:space="preserve">  </w:t>
+      </w:r>
+      <w:proofErr w:type="gramStart"/>
+      <w:r>
+        <w:t>University of Wisconsin-Madison, Madison, WI, USA.</w:t>
+      </w:r>
+      <w:proofErr w:type="gramEnd"/>
     </w:p>
     <w:p>
       <w:pPr>
         <w:pStyle w:val="reference"/>
       </w:pPr>
       <w:r>
-        <w:t>Sturtevant, B. R.; Gustafson, E. J.; Li, W., and He, H. S. Modeling biological disturbances in LANDIS: A module description and demonstration using spruce budworm. Ecological Modelling. 2004.</w:t>
+        <w:t xml:space="preserve">Sturtevant, B. R.; Gustafson, E. J.; Li, W., and He, H. S. Modeling biological disturbances in LANDIS: A module description and demonstration using spruce budworm. </w:t>
+      </w:r>
+      <w:proofErr w:type="gramStart"/>
+      <w:r>
+        <w:t xml:space="preserve">Ecological </w:t>
+      </w:r>
+      <w:proofErr w:type="spellStart"/>
+      <w:r>
+        <w:t>Modelling</w:t>
+      </w:r>
+      <w:proofErr w:type="spellEnd"/>
+      <w:r>
+        <w:t>.</w:t>
+      </w:r>
+      <w:proofErr w:type="gramEnd"/>
+      <w:r>
+        <w:t xml:space="preserve"> 2004.</w:t>
       </w:r>
     </w:p>
     <w:p>
@@ -6309,11 +6785,11 @@
           <w:numId w:val="45"/>
         </w:numPr>
       </w:pPr>
-      <w:bookmarkStart w:id="110" w:name="_Toc282417028"/>
+      <w:bookmarkStart w:id="111" w:name="_Toc318362631"/>
       <w:r>
         <w:t>Acknowledgements</w:t>
       </w:r>
-      <w:bookmarkEnd w:id="110"/>
+      <w:bookmarkEnd w:id="111"/>
     </w:p>
     <w:p>
       <w:pPr>
@@ -6330,7 +6806,15 @@
         </w:smartTag>
       </w:smartTag>
       <w:r>
-        <w:t>) of the U.S. Forest Service.  Valuable contributions to the development of the model and extensions were made by Eric J. Gustafson, and David J. Mladenoff.</w:t>
+        <w:t xml:space="preserve">) of the U.S. Forest Service.  Valuable contributions to the development of the model and extensions were made by Eric J. Gustafson, and David J. </w:t>
+      </w:r>
+      <w:proofErr w:type="spellStart"/>
+      <w:r>
+        <w:t>Mladenoff</w:t>
+      </w:r>
+      <w:proofErr w:type="spellEnd"/>
+      <w:r>
+        <w:t>.</w:t>
       </w:r>
     </w:p>
     <w:p>
@@ -6341,12 +6825,12 @@
           <w:numId w:val="45"/>
         </w:numPr>
       </w:pPr>
-      <w:bookmarkStart w:id="111" w:name="_Toc282417029"/>
+      <w:bookmarkStart w:id="112" w:name="_Toc318362632"/>
       <w:r>
         <w:lastRenderedPageBreak/>
         <w:t>Input Files</w:t>
       </w:r>
-      <w:bookmarkEnd w:id="111"/>
+      <w:bookmarkEnd w:id="112"/>
     </w:p>
     <w:p>
       <w:pPr>
@@ -6356,11 +6840,11 @@
           <w:numId w:val="45"/>
         </w:numPr>
       </w:pPr>
-      <w:bookmarkStart w:id="112" w:name="_Toc282417030"/>
+      <w:bookmarkStart w:id="113" w:name="_Toc318362633"/>
       <w:r>
         <w:t>Input File Rules</w:t>
       </w:r>
-      <w:bookmarkEnd w:id="112"/>
+      <w:bookmarkEnd w:id="113"/>
     </w:p>
     <w:p>
       <w:pPr>
@@ -6369,19 +6853,19 @@
       <w:r>
         <w:t>The input rules for the Biological Disturbance Agent (BDA) extension are identical to those of the LANDIS-II Core Model.  Please see the LANDIS-II Core User’s Guide for further instruction.</w:t>
       </w:r>
-      <w:bookmarkStart w:id="113" w:name="_Toc80587563"/>
-      <w:bookmarkStart w:id="114" w:name="_Toc81057523"/>
-      <w:bookmarkStart w:id="115" w:name="_Toc81207741"/>
-      <w:bookmarkStart w:id="116" w:name="_Toc81207964"/>
-      <w:bookmarkStart w:id="117" w:name="_Toc81277366"/>
-      <w:bookmarkStart w:id="118" w:name="_Toc81277700"/>
-      <w:bookmarkStart w:id="119" w:name="_Toc81283072"/>
-      <w:bookmarkStart w:id="120" w:name="_Toc81471957"/>
-      <w:bookmarkStart w:id="121" w:name="_Toc84045186"/>
-      <w:bookmarkStart w:id="122" w:name="_Toc84303714"/>
-      <w:bookmarkStart w:id="123" w:name="_Toc85255838"/>
-      <w:bookmarkStart w:id="124" w:name="_Toc101339145"/>
-      <w:bookmarkStart w:id="125" w:name="_Toc101598752"/>
+      <w:bookmarkStart w:id="114" w:name="_Toc80587563"/>
+      <w:bookmarkStart w:id="115" w:name="_Toc81057523"/>
+      <w:bookmarkStart w:id="116" w:name="_Toc81207741"/>
+      <w:bookmarkStart w:id="117" w:name="_Toc81207964"/>
+      <w:bookmarkStart w:id="118" w:name="_Toc81277366"/>
+      <w:bookmarkStart w:id="119" w:name="_Toc81277700"/>
+      <w:bookmarkStart w:id="120" w:name="_Toc81283072"/>
+      <w:bookmarkStart w:id="121" w:name="_Toc81471957"/>
+      <w:bookmarkStart w:id="122" w:name="_Toc84045186"/>
+      <w:bookmarkStart w:id="123" w:name="_Toc84303714"/>
+      <w:bookmarkStart w:id="124" w:name="_Toc85255838"/>
+      <w:bookmarkStart w:id="125" w:name="_Toc101339145"/>
+      <w:bookmarkStart w:id="126" w:name="_Toc101598752"/>
     </w:p>
     <w:p>
       <w:pPr>
@@ -6391,8 +6875,7 @@
           <w:numId w:val="45"/>
         </w:numPr>
       </w:pPr>
-      <w:bookmarkStart w:id="126" w:name="_Toc282417031"/>
-      <w:bookmarkEnd w:id="113"/>
+      <w:bookmarkStart w:id="127" w:name="_Toc318362634"/>
       <w:bookmarkEnd w:id="114"/>
       <w:bookmarkEnd w:id="115"/>
       <w:bookmarkEnd w:id="116"/>
@@ -6405,10 +6888,11 @@
       <w:bookmarkEnd w:id="123"/>
       <w:bookmarkEnd w:id="124"/>
       <w:bookmarkEnd w:id="125"/>
+      <w:bookmarkEnd w:id="126"/>
       <w:r>
         <w:t>Input File Parameters</w:t>
       </w:r>
-      <w:bookmarkEnd w:id="126"/>
+      <w:bookmarkEnd w:id="127"/>
     </w:p>
     <w:p>
       <w:pPr>
@@ -6419,11 +6903,11 @@
         </w:numPr>
         <w:ind w:left="864" w:hanging="864"/>
       </w:pPr>
-      <w:bookmarkStart w:id="127" w:name="_Toc282417032"/>
+      <w:bookmarkStart w:id="128" w:name="_Toc318362635"/>
       <w:r>
         <w:t>Extension title, time step</w:t>
       </w:r>
-      <w:bookmarkEnd w:id="127"/>
+      <w:bookmarkEnd w:id="128"/>
     </w:p>
     <w:p>
       <w:pPr>
@@ -6437,9 +6921,11 @@
       <w:pPr>
         <w:pStyle w:val="textinputfile"/>
       </w:pPr>
+      <w:proofErr w:type="spellStart"/>
       <w:r>
         <w:t>LandisData</w:t>
       </w:r>
+      <w:proofErr w:type="spellEnd"/>
       <w:r>
         <w:tab/>
         <w:t>“Base BDA”</w:t>
@@ -6462,9 +6948,11 @@
       <w:pPr>
         <w:pStyle w:val="textinputfile"/>
       </w:pPr>
+      <w:proofErr w:type="spellStart"/>
       <w:r>
         <w:t>Timestep</w:t>
       </w:r>
+      <w:proofErr w:type="spellEnd"/>
       <w:r>
         <w:tab/>
         <w:t xml:space="preserve">15 </w:t>
@@ -6479,11 +6967,11 @@
         </w:numPr>
         <w:ind w:left="864" w:hanging="864"/>
       </w:pPr>
-      <w:bookmarkStart w:id="128" w:name="_Toc282417033"/>
+      <w:bookmarkStart w:id="129" w:name="_Toc318362636"/>
       <w:r>
         <w:t>Output map names</w:t>
       </w:r>
-      <w:bookmarkEnd w:id="128"/>
+      <w:bookmarkEnd w:id="129"/>
     </w:p>
     <w:p>
       <w:pPr>
@@ -6495,6 +6983,7 @@
       <w:r>
         <w:t xml:space="preserve"> parameters configure the output files.  The first parameter, </w:t>
       </w:r>
+      <w:proofErr w:type="spellStart"/>
       <w:r>
         <w:rPr>
           <w:b/>
@@ -6502,6 +6991,7 @@
         </w:rPr>
         <w:t>MapNames</w:t>
       </w:r>
+      <w:proofErr w:type="spellEnd"/>
       <w:r>
         <w:t xml:space="preserve">, provides the naming convention for the </w:t>
       </w:r>
@@ -6519,7 +7009,15 @@
       </w:r>
       <w:smartTag w:uri="isiresearchsoft-com/cwyw" w:element="citation">
         <w:r>
-          <w:t>{timestep}</w:t>
+          <w:t>{</w:t>
+        </w:r>
+        <w:proofErr w:type="spellStart"/>
+        <w:r>
+          <w:t>timestep</w:t>
+        </w:r>
+        <w:proofErr w:type="spellEnd"/>
+        <w:r>
+          <w:t>}</w:t>
         </w:r>
       </w:smartTag>
       <w:r>
@@ -6527,7 +7025,15 @@
       </w:r>
       <w:smartTag w:uri="isiresearchsoft-com/cwyw" w:element="citation">
         <w:r>
-          <w:t>{agentName}</w:t>
+          <w:t>{</w:t>
+        </w:r>
+        <w:proofErr w:type="spellStart"/>
+        <w:r>
+          <w:t>agentName</w:t>
+        </w:r>
+        <w:proofErr w:type="spellEnd"/>
+        <w:r>
+          <w:t>}</w:t>
         </w:r>
       </w:smartTag>
       <w:r>
@@ -6548,19 +7054,38 @@
       <w:pPr>
         <w:pStyle w:val="textinputfile"/>
       </w:pPr>
+      <w:proofErr w:type="spellStart"/>
       <w:r>
         <w:t>MapNames</w:t>
       </w:r>
+      <w:proofErr w:type="spellEnd"/>
       <w:r>
         <w:tab/>
       </w:r>
       <w:r>
         <w:tab/>
-        <w:t>bda/</w:t>
+      </w:r>
+      <w:proofErr w:type="spellStart"/>
+      <w:r>
+        <w:t>bda</w:t>
+      </w:r>
+      <w:proofErr w:type="spellEnd"/>
+      <w:proofErr w:type="gramStart"/>
+      <w:r>
+        <w:t>/</w:t>
       </w:r>
       <w:smartTag w:uri="isiresearchsoft-com/cwyw" w:element="citation">
         <w:r>
-          <w:t>{agentName}</w:t>
+          <w:t>{</w:t>
+        </w:r>
+        <w:proofErr w:type="spellStart"/>
+        <w:proofErr w:type="gramEnd"/>
+        <w:r>
+          <w:t>agentName</w:t>
+        </w:r>
+        <w:proofErr w:type="spellEnd"/>
+        <w:r>
+          <w:t>}</w:t>
         </w:r>
       </w:smartTag>
       <w:r>
@@ -6568,12 +7093,25 @@
       </w:r>
       <w:smartTag w:uri="isiresearchsoft-com/cwyw" w:element="citation">
         <w:r>
-          <w:t>{timestep}</w:t>
+          <w:t>{</w:t>
+        </w:r>
+        <w:proofErr w:type="spellStart"/>
+        <w:r>
+          <w:t>timestep</w:t>
+        </w:r>
+        <w:proofErr w:type="spellEnd"/>
+        <w:r>
+          <w:t>}</w:t>
         </w:r>
       </w:smartTag>
       <w:r>
-        <w:t>.img</w:t>
-      </w:r>
+        <w:t>.</w:t>
+      </w:r>
+      <w:proofErr w:type="spellStart"/>
+      <w:r>
+        <w:t>img</w:t>
+      </w:r>
+      <w:proofErr w:type="spellEnd"/>
     </w:p>
     <w:p>
       <w:pPr>
@@ -6589,11 +7127,11 @@
         </w:numPr>
         <w:ind w:left="864" w:hanging="864"/>
       </w:pPr>
-      <w:bookmarkStart w:id="129" w:name="_Toc282417034"/>
+      <w:bookmarkStart w:id="130" w:name="_Toc318362637"/>
       <w:r>
         <w:t>SRD map names (Optional)</w:t>
       </w:r>
-      <w:bookmarkEnd w:id="129"/>
+      <w:bookmarkEnd w:id="130"/>
     </w:p>
     <w:p>
       <w:pPr>
@@ -6602,6 +7140,7 @@
       <w:r>
         <w:t xml:space="preserve">The next parameter, </w:t>
       </w:r>
+      <w:proofErr w:type="spellStart"/>
       <w:r>
         <w:rPr>
           <w:b/>
@@ -6615,12 +7154,21 @@
         </w:rPr>
         <w:t>MapNames</w:t>
       </w:r>
+      <w:proofErr w:type="spellEnd"/>
       <w:r>
         <w:t xml:space="preserve">, provides the naming convention for the BDA site resource dominance files.  This input is optional, and users who do not want SRD output maps should exclude the entire line of input (including the parameter name).  The variables </w:t>
       </w:r>
       <w:smartTag w:uri="isiresearchsoft-com/cwyw" w:element="citation">
         <w:r>
-          <w:t>{timestep}</w:t>
+          <w:t>{</w:t>
+        </w:r>
+        <w:proofErr w:type="spellStart"/>
+        <w:r>
+          <w:t>timestep</w:t>
+        </w:r>
+        <w:proofErr w:type="spellEnd"/>
+        <w:r>
+          <w:t>}</w:t>
         </w:r>
       </w:smartTag>
       <w:r>
@@ -6628,7 +7176,15 @@
       </w:r>
       <w:smartTag w:uri="isiresearchsoft-com/cwyw" w:element="citation">
         <w:r>
-          <w:t>{agentName}</w:t>
+          <w:t>{</w:t>
+        </w:r>
+        <w:proofErr w:type="spellStart"/>
+        <w:r>
+          <w:t>agentName</w:t>
+        </w:r>
+        <w:proofErr w:type="spellEnd"/>
+        <w:r>
+          <w:t>}</w:t>
         </w:r>
       </w:smartTag>
       <w:r>
@@ -6649,19 +7205,38 @@
       <w:pPr>
         <w:pStyle w:val="textinputfile"/>
       </w:pPr>
+      <w:proofErr w:type="spellStart"/>
       <w:r>
         <w:t>SRDMapNames</w:t>
       </w:r>
+      <w:proofErr w:type="spellEnd"/>
       <w:r>
         <w:tab/>
       </w:r>
       <w:r>
         <w:tab/>
-        <w:t>bda/</w:t>
+      </w:r>
+      <w:proofErr w:type="spellStart"/>
+      <w:r>
+        <w:t>bda</w:t>
+      </w:r>
+      <w:proofErr w:type="spellEnd"/>
+      <w:proofErr w:type="gramStart"/>
+      <w:r>
+        <w:t>/</w:t>
       </w:r>
       <w:smartTag w:uri="isiresearchsoft-com/cwyw" w:element="citation">
         <w:r>
-          <w:t>{agentName}</w:t>
+          <w:t>{</w:t>
+        </w:r>
+        <w:proofErr w:type="spellStart"/>
+        <w:proofErr w:type="gramEnd"/>
+        <w:r>
+          <w:t>agentName</w:t>
+        </w:r>
+        <w:proofErr w:type="spellEnd"/>
+        <w:r>
+          <w:t>}</w:t>
         </w:r>
       </w:smartTag>
       <w:r>
@@ -6669,15 +7244,25 @@
       </w:r>
       <w:smartTag w:uri="isiresearchsoft-com/cwyw" w:element="citation">
         <w:r>
-          <w:t>{timestep}</w:t>
+          <w:t>{</w:t>
+        </w:r>
+        <w:proofErr w:type="spellStart"/>
+        <w:r>
+          <w:t>timestep</w:t>
+        </w:r>
+        <w:proofErr w:type="spellEnd"/>
+        <w:r>
+          <w:t>}</w:t>
         </w:r>
       </w:smartTag>
       <w:r>
         <w:t>.</w:t>
       </w:r>
+      <w:proofErr w:type="spellStart"/>
       <w:r>
         <w:t>img</w:t>
       </w:r>
+      <w:proofErr w:type="spellEnd"/>
     </w:p>
     <w:p>
       <w:pPr>
@@ -6688,14 +7273,14 @@
         </w:numPr>
         <w:ind w:left="864" w:hanging="864"/>
       </w:pPr>
-      <w:bookmarkStart w:id="130" w:name="_Toc282417035"/>
+      <w:bookmarkStart w:id="131" w:name="_Toc318362638"/>
       <w:r>
         <w:t>N</w:t>
       </w:r>
       <w:r>
         <w:t>RD map names (Optional)</w:t>
       </w:r>
-      <w:bookmarkEnd w:id="130"/>
+      <w:bookmarkEnd w:id="131"/>
     </w:p>
     <w:p>
       <w:pPr>
@@ -6704,6 +7289,7 @@
       <w:r>
         <w:t xml:space="preserve">The next parameter, </w:t>
       </w:r>
+      <w:proofErr w:type="spellStart"/>
       <w:r>
         <w:rPr>
           <w:b/>
@@ -6723,6 +7309,7 @@
         </w:rPr>
         <w:t>MapNames</w:t>
       </w:r>
+      <w:proofErr w:type="spellEnd"/>
       <w:r>
         <w:t xml:space="preserve">, provides the naming convention for the BDA </w:t>
       </w:r>
@@ -6744,7 +7331,15 @@
       </w:r>
       <w:smartTag w:uri="isiresearchsoft-com/cwyw" w:element="citation">
         <w:r>
-          <w:t>{timestep}</w:t>
+          <w:t>{</w:t>
+        </w:r>
+        <w:proofErr w:type="spellStart"/>
+        <w:r>
+          <w:t>timestep</w:t>
+        </w:r>
+        <w:proofErr w:type="spellEnd"/>
+        <w:r>
+          <w:t>}</w:t>
         </w:r>
       </w:smartTag>
       <w:r>
@@ -6752,7 +7347,15 @@
       </w:r>
       <w:smartTag w:uri="isiresearchsoft-com/cwyw" w:element="citation">
         <w:r>
-          <w:t>{agentName}</w:t>
+          <w:t>{</w:t>
+        </w:r>
+        <w:proofErr w:type="spellStart"/>
+        <w:r>
+          <w:t>agentName</w:t>
+        </w:r>
+        <w:proofErr w:type="spellEnd"/>
+        <w:r>
+          <w:t>}</w:t>
         </w:r>
       </w:smartTag>
       <w:r>
@@ -6773,22 +7376,41 @@
       <w:pPr>
         <w:pStyle w:val="textinputfile"/>
       </w:pPr>
+      <w:proofErr w:type="spellStart"/>
       <w:r>
         <w:t>N</w:t>
       </w:r>
       <w:r>
         <w:t>RDMapNames</w:t>
       </w:r>
+      <w:proofErr w:type="spellEnd"/>
       <w:r>
         <w:tab/>
       </w:r>
       <w:r>
         <w:tab/>
-        <w:t>bda/</w:t>
+      </w:r>
+      <w:proofErr w:type="spellStart"/>
+      <w:r>
+        <w:t>bda</w:t>
+      </w:r>
+      <w:proofErr w:type="spellEnd"/>
+      <w:proofErr w:type="gramStart"/>
+      <w:r>
+        <w:t>/</w:t>
       </w:r>
       <w:smartTag w:uri="isiresearchsoft-com/cwyw" w:element="citation">
         <w:r>
-          <w:t>{agentName}</w:t>
+          <w:t>{</w:t>
+        </w:r>
+        <w:proofErr w:type="spellStart"/>
+        <w:proofErr w:type="gramEnd"/>
+        <w:r>
+          <w:t>agentName</w:t>
+        </w:r>
+        <w:proofErr w:type="spellEnd"/>
+        <w:r>
+          <w:t>}</w:t>
         </w:r>
       </w:smartTag>
       <w:r>
@@ -6802,12 +7424,25 @@
       </w:r>
       <w:smartTag w:uri="isiresearchsoft-com/cwyw" w:element="citation">
         <w:r>
-          <w:t>{timestep}</w:t>
+          <w:t>{</w:t>
+        </w:r>
+        <w:proofErr w:type="spellStart"/>
+        <w:r>
+          <w:t>timestep</w:t>
+        </w:r>
+        <w:proofErr w:type="spellEnd"/>
+        <w:r>
+          <w:t>}</w:t>
         </w:r>
       </w:smartTag>
       <w:r>
-        <w:t>.img</w:t>
-      </w:r>
+        <w:t>.</w:t>
+      </w:r>
+      <w:proofErr w:type="spellStart"/>
+      <w:r>
+        <w:t>img</w:t>
+      </w:r>
+      <w:proofErr w:type="spellEnd"/>
     </w:p>
     <w:p>
       <w:pPr>
@@ -6823,11 +7458,11 @@
         </w:numPr>
         <w:ind w:left="864" w:hanging="864"/>
       </w:pPr>
-      <w:bookmarkStart w:id="131" w:name="_Toc282417036"/>
+      <w:bookmarkStart w:id="132" w:name="_Toc318362639"/>
       <w:r>
         <w:t>Log file</w:t>
       </w:r>
-      <w:bookmarkEnd w:id="131"/>
+      <w:bookmarkEnd w:id="132"/>
     </w:p>
     <w:p>
       <w:pPr>
@@ -6836,6 +7471,7 @@
       <w:r>
         <w:t xml:space="preserve">The next parameter, </w:t>
       </w:r>
+      <w:proofErr w:type="spellStart"/>
       <w:r>
         <w:rPr>
           <w:b/>
@@ -6843,6 +7479,7 @@
         </w:rPr>
         <w:t>LogFile</w:t>
       </w:r>
+      <w:proofErr w:type="spellEnd"/>
       <w:r>
         <w:t>, indicates the file name and sub-directory for the single log output file.  The text file will be in comma delimited format.  There is one output file for all agents.  Example:</w:t>
       </w:r>
@@ -6851,15 +7488,24 @@
       <w:pPr>
         <w:pStyle w:val="textinputfile"/>
       </w:pPr>
+      <w:proofErr w:type="spellStart"/>
       <w:r>
         <w:t>LogFile</w:t>
       </w:r>
+      <w:proofErr w:type="spellEnd"/>
       <w:r>
         <w:tab/>
       </w:r>
       <w:r>
         <w:tab/>
-        <w:t>bda/bda-log.csv</w:t>
+      </w:r>
+      <w:proofErr w:type="spellStart"/>
+      <w:r>
+        <w:t>bda</w:t>
+      </w:r>
+      <w:proofErr w:type="spellEnd"/>
+      <w:r>
+        <w:t>/bda-log.csv</w:t>
       </w:r>
     </w:p>
     <w:p>
@@ -6876,11 +7522,11 @@
         </w:numPr>
         <w:ind w:left="864" w:hanging="864"/>
       </w:pPr>
-      <w:bookmarkStart w:id="132" w:name="_Toc282417037"/>
+      <w:bookmarkStart w:id="133" w:name="_Toc318362640"/>
       <w:r>
         <w:t>BDA entries</w:t>
       </w:r>
-      <w:bookmarkEnd w:id="132"/>
+      <w:bookmarkEnd w:id="133"/>
     </w:p>
     <w:p>
       <w:pPr>
@@ -6894,9 +7540,11 @@
       <w:pPr>
         <w:pStyle w:val="textinputfile"/>
       </w:pPr>
+      <w:proofErr w:type="spellStart"/>
       <w:r>
         <w:t>BDAInputFiles</w:t>
       </w:r>
+      <w:proofErr w:type="spellEnd"/>
     </w:p>
     <w:p>
       <w:pPr>
@@ -6941,24 +7589,23 @@
           <w:numId w:val="45"/>
         </w:numPr>
       </w:pPr>
-      <w:bookmarkStart w:id="133" w:name="_Toc80587564"/>
-      <w:bookmarkStart w:id="134" w:name="_Toc81057524"/>
-      <w:bookmarkStart w:id="135" w:name="_Toc81207742"/>
-      <w:bookmarkStart w:id="136" w:name="_Toc81207965"/>
-      <w:bookmarkStart w:id="137" w:name="_Toc81277367"/>
-      <w:bookmarkStart w:id="138" w:name="_Toc81277701"/>
-      <w:bookmarkStart w:id="139" w:name="_Toc81283073"/>
-      <w:bookmarkStart w:id="140" w:name="_Toc81471958"/>
-      <w:bookmarkStart w:id="141" w:name="_Toc84045187"/>
-      <w:bookmarkStart w:id="142" w:name="_Toc84303715"/>
-      <w:bookmarkStart w:id="143" w:name="_Toc85255839"/>
-      <w:bookmarkStart w:id="144" w:name="_Toc101339146"/>
-      <w:bookmarkStart w:id="145" w:name="_Toc101598753"/>
-      <w:bookmarkStart w:id="146" w:name="_Toc282417038"/>
+      <w:bookmarkStart w:id="134" w:name="_Toc80587564"/>
+      <w:bookmarkStart w:id="135" w:name="_Toc81057524"/>
+      <w:bookmarkStart w:id="136" w:name="_Toc81207742"/>
+      <w:bookmarkStart w:id="137" w:name="_Toc81207965"/>
+      <w:bookmarkStart w:id="138" w:name="_Toc81277367"/>
+      <w:bookmarkStart w:id="139" w:name="_Toc81277701"/>
+      <w:bookmarkStart w:id="140" w:name="_Toc81283073"/>
+      <w:bookmarkStart w:id="141" w:name="_Toc81471958"/>
+      <w:bookmarkStart w:id="142" w:name="_Toc84045187"/>
+      <w:bookmarkStart w:id="143" w:name="_Toc84303715"/>
+      <w:bookmarkStart w:id="144" w:name="_Toc85255839"/>
+      <w:bookmarkStart w:id="145" w:name="_Toc101339146"/>
+      <w:bookmarkStart w:id="146" w:name="_Toc101598753"/>
+      <w:bookmarkStart w:id="147" w:name="_Toc318362641"/>
       <w:r>
         <w:t>Individual BDA Parameter File</w:t>
       </w:r>
-      <w:bookmarkEnd w:id="133"/>
       <w:bookmarkEnd w:id="134"/>
       <w:bookmarkEnd w:id="135"/>
       <w:bookmarkEnd w:id="136"/>
@@ -6971,10 +7618,11 @@
       <w:bookmarkEnd w:id="143"/>
       <w:bookmarkEnd w:id="144"/>
       <w:bookmarkEnd w:id="145"/>
+      <w:bookmarkEnd w:id="146"/>
       <w:r>
         <w:t>s</w:t>
       </w:r>
-      <w:bookmarkEnd w:id="146"/>
+      <w:bookmarkEnd w:id="147"/>
     </w:p>
     <w:p>
       <w:pPr>
@@ -6988,9 +7636,11 @@
       <w:pPr>
         <w:pStyle w:val="textinputfile"/>
       </w:pPr>
+      <w:proofErr w:type="spellStart"/>
       <w:r>
         <w:t>AgentName</w:t>
       </w:r>
+      <w:proofErr w:type="spellEnd"/>
       <w:r>
         <w:tab/>
       </w:r>
@@ -7003,9 +7653,11 @@
       <w:pPr>
         <w:pStyle w:val="textinputfile"/>
       </w:pPr>
+      <w:proofErr w:type="spellStart"/>
       <w:r>
         <w:t>BDPCalibrator</w:t>
       </w:r>
+      <w:proofErr w:type="spellEnd"/>
       <w:r>
         <w:tab/>
         <w:t>1</w:t>
@@ -7015,9 +7667,11 @@
       <w:pPr>
         <w:pStyle w:val="textinputfile"/>
       </w:pPr>
+      <w:proofErr w:type="spellStart"/>
       <w:r>
         <w:t>SRDMode</w:t>
       </w:r>
+      <w:proofErr w:type="spellEnd"/>
       <w:r>
         <w:tab/>
       </w:r>
@@ -7046,7 +7700,15 @@
         <w:t>a</w:t>
       </w:r>
       <w:r>
-        <w:t>” parameter of equation 2.  Site Resources Dominance Mode (SRDMode) may be set to either “max” or “mean” (see Section 1.2).</w:t>
+        <w:t>” parameter of equation 2.  Site Resources Dominance Mode (</w:t>
+      </w:r>
+      <w:proofErr w:type="spellStart"/>
+      <w:r>
+        <w:t>SRDMode</w:t>
+      </w:r>
+      <w:proofErr w:type="spellEnd"/>
+      <w:r>
+        <w:t>) may be set to either “max” or “mean” (see Section 1.2).</w:t>
       </w:r>
     </w:p>
     <w:p>
@@ -7058,11 +7720,11 @@
         </w:numPr>
         <w:ind w:left="864" w:hanging="864"/>
       </w:pPr>
-      <w:bookmarkStart w:id="147" w:name="_Toc282417039"/>
+      <w:bookmarkStart w:id="148" w:name="_Toc318362642"/>
       <w:r>
         <w:t>Regional Outbreak Status parameters</w:t>
       </w:r>
-      <w:bookmarkEnd w:id="147"/>
+      <w:bookmarkEnd w:id="148"/>
     </w:p>
     <w:p>
       <w:pPr>
@@ -7076,6 +7738,7 @@
       <w:pPr>
         <w:pStyle w:val="textbody"/>
       </w:pPr>
+      <w:proofErr w:type="spellStart"/>
       <w:r>
         <w:rPr>
           <w:i/>
@@ -7084,6 +7747,7 @@
         <w:lastRenderedPageBreak/>
         <w:t>TimeSinceLastEpidemic</w:t>
       </w:r>
+      <w:proofErr w:type="spellEnd"/>
       <w:r>
         <w:t xml:space="preserve"> represents the time in years since the last outbreak. </w:t>
       </w:r>
@@ -7092,6 +7756,7 @@
       <w:pPr>
         <w:pStyle w:val="textbody"/>
       </w:pPr>
+      <w:proofErr w:type="spellStart"/>
       <w:r>
         <w:rPr>
           <w:i/>
@@ -7099,8 +7764,63 @@
         </w:rPr>
         <w:t>TempType</w:t>
       </w:r>
-      <w:r>
-        <w:t xml:space="preserve"> valid inputs = pulse, variablepulse, and continuous.  TempType determines whether outbreaks are binary (either MinROS or MaxROS – see definitions below; TempType = “pulse”) or if the ROS can range between those values (TempType = “variable pulse”).  </w:t>
+      <w:proofErr w:type="spellEnd"/>
+      <w:r>
+        <w:t xml:space="preserve"> valid inputs = pulse</w:t>
+      </w:r>
+      <w:r>
+        <w:t xml:space="preserve"> or</w:t>
+      </w:r>
+      <w:r>
+        <w:t xml:space="preserve"> </w:t>
+      </w:r>
+      <w:proofErr w:type="spellStart"/>
+      <w:r>
+        <w:t>variablepulse</w:t>
+      </w:r>
+      <w:proofErr w:type="spellEnd"/>
+      <w:r>
+        <w:t xml:space="preserve">.  </w:t>
+      </w:r>
+      <w:proofErr w:type="spellStart"/>
+      <w:r>
+        <w:t>TempType</w:t>
+      </w:r>
+      <w:proofErr w:type="spellEnd"/>
+      <w:r>
+        <w:t xml:space="preserve"> determines whether outbreaks are binary (either </w:t>
+      </w:r>
+      <w:proofErr w:type="spellStart"/>
+      <w:r>
+        <w:t>MinROS</w:t>
+      </w:r>
+      <w:proofErr w:type="spellEnd"/>
+      <w:r>
+        <w:t xml:space="preserve"> or </w:t>
+      </w:r>
+      <w:proofErr w:type="spellStart"/>
+      <w:r>
+        <w:t>MaxROS</w:t>
+      </w:r>
+      <w:proofErr w:type="spellEnd"/>
+      <w:r>
+        <w:t xml:space="preserve"> – see definitions below; </w:t>
+      </w:r>
+      <w:proofErr w:type="spellStart"/>
+      <w:r>
+        <w:t>TempType</w:t>
+      </w:r>
+      <w:proofErr w:type="spellEnd"/>
+      <w:r>
+        <w:t xml:space="preserve"> = “pulse”) or if the ROS can range between those values (</w:t>
+      </w:r>
+      <w:proofErr w:type="spellStart"/>
+      <w:r>
+        <w:t>TempType</w:t>
+      </w:r>
+      <w:proofErr w:type="spellEnd"/>
+      <w:r>
+        <w:t xml:space="preserve"> = “variable pulse”).  </w:t>
       </w:r>
       <w:r>
         <w:rPr>
@@ -7114,6 +7834,7 @@
       <w:pPr>
         <w:pStyle w:val="textbody"/>
       </w:pPr>
+      <w:proofErr w:type="spellStart"/>
       <w:r>
         <w:rPr>
           <w:i/>
@@ -7121,8 +7842,17 @@
         </w:rPr>
         <w:t>RandomFunction</w:t>
       </w:r>
-      <w:r>
-        <w:t xml:space="preserve"> represents the type of function used to control the pattern of outbreaks.  Options are “RFnormal” for a normally distributed random function defined by a mean </w:t>
+      <w:proofErr w:type="spellEnd"/>
+      <w:r>
+        <w:t xml:space="preserve"> represents the type of function used to control the pattern of outbreaks.  Options are “</w:t>
+      </w:r>
+      <w:proofErr w:type="spellStart"/>
+      <w:r>
+        <w:t>RFnormal</w:t>
+      </w:r>
+      <w:proofErr w:type="spellEnd"/>
+      <w:r>
+        <w:t xml:space="preserve">” for a normally distributed random function defined by a mean </w:t>
       </w:r>
       <w:r>
         <w:rPr>
@@ -7142,160 +7872,302 @@
         <w:t>σ</w:t>
       </w:r>
       <w:r>
-        <w:t>, and “RFuniform” for a uniformly distributed random function defined by a minimum interval (</w:t>
-      </w:r>
+        <w:t>, and “</w:t>
+      </w:r>
+      <w:proofErr w:type="spellStart"/>
+      <w:r>
+        <w:t>RFuniform</w:t>
+      </w:r>
+      <w:proofErr w:type="spellEnd"/>
+      <w:r>
+        <w:t>” for a uniformly distributed random function defined by a m</w:t>
+      </w:r>
+      <w:r>
+        <w:t>aximum</w:t>
+      </w:r>
+      <w:r>
+        <w:t xml:space="preserve"> interval (</w:t>
+      </w:r>
+      <w:proofErr w:type="spellStart"/>
       <w:r>
         <w:rPr>
           <w:i/>
           <w:iCs/>
         </w:rPr>
-        <w:t>MinI</w:t>
-      </w:r>
-      <w:r>
-        <w:t>) and a maximum value (</w:t>
+        <w:t>M</w:t>
       </w:r>
       <w:r>
         <w:rPr>
           <w:i/>
           <w:iCs/>
         </w:rPr>
-        <w:t>MaxI</w:t>
-      </w:r>
-      <w:r>
-        <w:t>).</w:t>
-      </w:r>
-    </w:p>
-    <w:p>
-      <w:pPr>
-        <w:pStyle w:val="textbody"/>
-      </w:pPr>
-      <w:r>
-        <w:t xml:space="preserve">The definition of RandomParameter1 depends on the RandomFunction selected: </w:t>
+        <w:t>ax</w:t>
       </w:r>
       <w:r>
         <w:rPr>
           <w:i/>
           <w:iCs/>
         </w:rPr>
-        <w:t>μ</w:t>
-      </w:r>
-      <w:r>
-        <w:t xml:space="preserve"> if using </w:t>
+        <w:t>I</w:t>
+      </w:r>
+      <w:proofErr w:type="spellEnd"/>
+      <w:r>
+        <w:t>) and a m</w:t>
+      </w:r>
+      <w:r>
+        <w:t>ini</w:t>
+      </w:r>
+      <w:r>
+        <w:t>mum value (</w:t>
+      </w:r>
+      <w:proofErr w:type="spellStart"/>
+      <w:r>
+        <w:rPr>
+          <w:i/>
+        </w:rPr>
+        <w:t>M</w:t>
       </w:r>
       <w:r>
         <w:rPr>
           <w:i/>
           <w:iCs/>
         </w:rPr>
-        <w:t>RFnormal</w:t>
-      </w:r>
-      <w:r>
-        <w:t xml:space="preserve">, or </w:t>
+        <w:t>in</w:t>
       </w:r>
       <w:r>
         <w:rPr>
           <w:i/>
           <w:iCs/>
         </w:rPr>
-        <w:t>MinI</w:t>
-      </w:r>
-      <w:r>
-        <w:t xml:space="preserve"> if using </w:t>
+        <w:t>I</w:t>
+      </w:r>
+      <w:proofErr w:type="spellEnd"/>
+      <w:r>
+        <w:t>).</w:t>
+      </w:r>
+    </w:p>
+    <w:p>
+      <w:pPr>
+        <w:pStyle w:val="textbody"/>
+      </w:pPr>
+      <w:r>
+        <w:t xml:space="preserve">The definition of RandomParameter1 depends on the </w:t>
+      </w:r>
+      <w:proofErr w:type="spellStart"/>
+      <w:r>
+        <w:t>RandomFunction</w:t>
+      </w:r>
+      <w:proofErr w:type="spellEnd"/>
+      <w:r>
+        <w:t xml:space="preserve"> selected: </w:t>
       </w:r>
       <w:r>
         <w:rPr>
           <w:i/>
           <w:iCs/>
         </w:rPr>
-        <w:t>RFuniform</w:t>
-      </w:r>
-      <w:r>
-        <w:t>.</w:t>
-      </w:r>
-    </w:p>
-    <w:p>
-      <w:pPr>
-        <w:pStyle w:val="textbody"/>
-      </w:pPr>
-      <w:r>
-        <w:t xml:space="preserve">The definition of RandomParameter2 also depends on the RandomFunction selected: </w:t>
-      </w:r>
+        <w:t>μ</w:t>
+      </w:r>
+      <w:r>
+        <w:t xml:space="preserve"> if using </w:t>
+      </w:r>
+      <w:proofErr w:type="spellStart"/>
       <w:r>
         <w:rPr>
           <w:i/>
           <w:iCs/>
         </w:rPr>
-        <w:t>σ</w:t>
-      </w:r>
-      <w:r>
-        <w:t xml:space="preserve"> if using </w:t>
-      </w:r>
+        <w:t>RFnormal</w:t>
+      </w:r>
+      <w:proofErr w:type="spellEnd"/>
+      <w:r>
+        <w:t xml:space="preserve">, or </w:t>
+      </w:r>
+      <w:proofErr w:type="spellStart"/>
       <w:r>
         <w:rPr>
           <w:i/>
           <w:iCs/>
         </w:rPr>
-        <w:t>RFnormal</w:t>
-      </w:r>
-      <w:r>
-        <w:t xml:space="preserve">, or </w:t>
+        <w:t>M</w:t>
       </w:r>
       <w:r>
         <w:rPr>
           <w:i/>
           <w:iCs/>
         </w:rPr>
-        <w:t>MaxI</w:t>
-      </w:r>
-      <w:r>
-        <w:t xml:space="preserve"> if using </w:t>
+        <w:t>ax</w:t>
       </w:r>
       <w:r>
         <w:rPr>
           <w:i/>
           <w:iCs/>
         </w:rPr>
-        <w:t>RFuniform</w:t>
-      </w:r>
-      <w:r>
-        <w:t>.</w:t>
-      </w:r>
-    </w:p>
-    <w:p>
-      <w:pPr>
-        <w:pStyle w:val="textbody"/>
-      </w:pPr>
+        <w:t>I</w:t>
+      </w:r>
+      <w:proofErr w:type="spellEnd"/>
+      <w:r>
+        <w:t xml:space="preserve"> if using </w:t>
+      </w:r>
+      <w:proofErr w:type="spellStart"/>
       <w:r>
         <w:rPr>
           <w:i/>
           <w:iCs/>
         </w:rPr>
-        <w:t xml:space="preserve">MaxROS </w:t>
-      </w:r>
-      <w:r>
-        <w:t>= Maximum Outbreak Status; defines the maximum intensity of a regional outbreak.  Parameter value must be an integer value between 1 (light outbreak) and 3 (intense outbreak).</w:t>
+        <w:t>RFuniform</w:t>
+      </w:r>
+      <w:proofErr w:type="spellEnd"/>
+      <w:r>
+        <w:t>.</w:t>
       </w:r>
     </w:p>
     <w:p>
       <w:pPr>
         <w:pStyle w:val="textbody"/>
       </w:pPr>
+      <w:r>
+        <w:t xml:space="preserve">The definition of RandomParameter2 also depends on the </w:t>
+      </w:r>
+      <w:proofErr w:type="spellStart"/>
+      <w:r>
+        <w:t>RandomFunction</w:t>
+      </w:r>
+      <w:proofErr w:type="spellEnd"/>
+      <w:r>
+        <w:t xml:space="preserve"> selected: </w:t>
+      </w:r>
       <w:r>
         <w:rPr>
           <w:i/>
           <w:iCs/>
         </w:rPr>
-        <w:t xml:space="preserve">MinROS </w:t>
-      </w:r>
-      <w:r>
-        <w:t xml:space="preserve">= Minimum Outbreak Status; defines the “background” outbreak activity that will occur in each time step.  Parameter value must be an integer value between 1 (no outbreak) and 3 (intense outbreak).  It can equal MaxROS, but cannot exceed it.  </w:t>
+        <w:t>σ</w:t>
+      </w:r>
+      <w:r>
+        <w:t xml:space="preserve"> if using </w:t>
+      </w:r>
+      <w:proofErr w:type="spellStart"/>
+      <w:r>
+        <w:rPr>
+          <w:i/>
+          <w:iCs/>
+        </w:rPr>
+        <w:t>RFnormal</w:t>
+      </w:r>
+      <w:proofErr w:type="spellEnd"/>
+      <w:r>
+        <w:t xml:space="preserve">, or </w:t>
+      </w:r>
+      <w:proofErr w:type="spellStart"/>
+      <w:r>
+        <w:rPr>
+          <w:i/>
+          <w:iCs/>
+        </w:rPr>
+        <w:t>Min</w:t>
+      </w:r>
+      <w:r>
+        <w:rPr>
+          <w:i/>
+          <w:iCs/>
+        </w:rPr>
+        <w:t>I</w:t>
+      </w:r>
+      <w:proofErr w:type="spellEnd"/>
+      <w:r>
+        <w:t xml:space="preserve"> if using </w:t>
+      </w:r>
+      <w:proofErr w:type="spellStart"/>
+      <w:r>
+        <w:rPr>
+          <w:i/>
+          <w:iCs/>
+        </w:rPr>
+        <w:t>RFuniform</w:t>
+      </w:r>
+      <w:proofErr w:type="spellEnd"/>
+      <w:r>
+        <w:t>.</w:t>
+      </w:r>
+    </w:p>
+    <w:p>
+      <w:pPr>
+        <w:pStyle w:val="textbody"/>
+      </w:pPr>
+      <w:proofErr w:type="spellStart"/>
+      <w:r>
+        <w:rPr>
+          <w:i/>
+          <w:iCs/>
+        </w:rPr>
+        <w:t>MaxROS</w:t>
+      </w:r>
+      <w:proofErr w:type="spellEnd"/>
+      <w:r>
+        <w:rPr>
+          <w:i/>
+          <w:iCs/>
+        </w:rPr>
+        <w:t xml:space="preserve"> </w:t>
+      </w:r>
+      <w:r>
+        <w:t>= Maximum Outbreak Status; defines the maximum intensity of a regional outbreak.  Parameter value must be an integer value between 1 (light outbreak) and 3 (intense outbreak).</w:t>
+      </w:r>
+    </w:p>
+    <w:p>
+      <w:pPr>
+        <w:pStyle w:val="textbody"/>
+      </w:pPr>
+      <w:proofErr w:type="spellStart"/>
+      <w:r>
+        <w:rPr>
+          <w:i/>
+          <w:iCs/>
+        </w:rPr>
+        <w:t>MinROS</w:t>
+      </w:r>
+      <w:proofErr w:type="spellEnd"/>
+      <w:r>
+        <w:rPr>
+          <w:i/>
+          <w:iCs/>
+        </w:rPr>
+        <w:t xml:space="preserve"> </w:t>
+      </w:r>
+      <w:r>
+        <w:t xml:space="preserve">= Minimum Outbreak Status; defines the “background” outbreak activity that will occur in each time step.  Parameter value must be an integer value between 1 (no outbreak) and 3 (intense outbreak).  It can equal </w:t>
+      </w:r>
+      <w:proofErr w:type="spellStart"/>
+      <w:r>
+        <w:t>MaxROS</w:t>
+      </w:r>
+      <w:proofErr w:type="spellEnd"/>
+      <w:r>
+        <w:t xml:space="preserve">, but cannot exceed it.  </w:t>
       </w:r>
       <w:r>
         <w:rPr>
           <w:b/>
           <w:bCs/>
         </w:rPr>
-        <w:t>If MinROS is greater than zero, epidemics will occur at every BDA time step.</w:t>
+        <w:t xml:space="preserve">If </w:t>
+      </w:r>
+      <w:proofErr w:type="spellStart"/>
+      <w:r>
+        <w:rPr>
+          <w:b/>
+          <w:bCs/>
+        </w:rPr>
+        <w:t>MinROS</w:t>
+      </w:r>
+      <w:proofErr w:type="spellEnd"/>
+      <w:r>
+        <w:rPr>
+          <w:b/>
+          <w:bCs/>
+        </w:rPr>
+        <w:t xml:space="preserve"> is greater than zero, epidemics will occur at every BDA time step.</w:t>
       </w:r>
     </w:p>
     <w:p>
@@ -7318,16 +8190,22 @@
       <w:pPr>
         <w:pStyle w:val="textinputfile"/>
       </w:pPr>
+      <w:proofErr w:type="spellStart"/>
       <w:r>
         <w:t>TimeSinceLastEpidemic</w:t>
       </w:r>
+      <w:proofErr w:type="spellEnd"/>
       <w:r>
         <w:tab/>
+      </w:r>
+      <w:proofErr w:type="gramStart"/>
+      <w:r>
         <w:t>20</w:t>
       </w:r>
       <w:r>
         <w:t xml:space="preserve">  &lt;</w:t>
       </w:r>
+      <w:proofErr w:type="gramEnd"/>
       <w:r>
         <w:t>&lt;</w:t>
       </w:r>
@@ -7342,9 +8220,11 @@
       <w:pPr>
         <w:pStyle w:val="textinputfile"/>
       </w:pPr>
+      <w:proofErr w:type="spellStart"/>
       <w:r>
         <w:t>TemporalType</w:t>
       </w:r>
+      <w:proofErr w:type="spellEnd"/>
       <w:r>
         <w:tab/>
         <w:t>pulse</w:t>
@@ -7362,38 +8242,61 @@
         <w:t xml:space="preserve"> </w:t>
       </w:r>
       <w:r>
-        <w:t>pulse or variablepulse</w:t>
-      </w:r>
+        <w:t xml:space="preserve">pulse or </w:t>
+      </w:r>
+      <w:proofErr w:type="spellStart"/>
+      <w:r>
+        <w:t>variablepulse</w:t>
+      </w:r>
+      <w:proofErr w:type="spellEnd"/>
     </w:p>
     <w:p>
       <w:pPr>
         <w:pStyle w:val="textinputfile"/>
       </w:pPr>
+      <w:proofErr w:type="spellStart"/>
       <w:r>
         <w:t>RandomFuncton</w:t>
       </w:r>
+      <w:proofErr w:type="spellEnd"/>
       <w:r>
         <w:tab/>
+      </w:r>
+      <w:proofErr w:type="spellStart"/>
+      <w:proofErr w:type="gramStart"/>
+      <w:r>
         <w:t>RFnormal</w:t>
       </w:r>
+      <w:proofErr w:type="spellEnd"/>
       <w:r>
         <w:t xml:space="preserve">  </w:t>
       </w:r>
       <w:r>
-        <w:t>&lt;&lt;</w:t>
+        <w:t>&lt;</w:t>
+      </w:r>
+      <w:proofErr w:type="gramEnd"/>
+      <w:r>
+        <w:t>&lt;</w:t>
       </w:r>
       <w:r>
         <w:t xml:space="preserve"> </w:t>
       </w:r>
-      <w:r>
-        <w:t xml:space="preserve">RFnormal or </w:t>
-      </w:r>
+      <w:proofErr w:type="spellStart"/>
+      <w:r>
+        <w:t>RFnormal</w:t>
+      </w:r>
+      <w:proofErr w:type="spellEnd"/>
+      <w:r>
+        <w:t xml:space="preserve"> or </w:t>
+      </w:r>
+      <w:proofErr w:type="spellStart"/>
       <w:r>
         <w:t>R</w:t>
       </w:r>
       <w:r>
         <w:t>Funiform</w:t>
       </w:r>
+      <w:proofErr w:type="spellEnd"/>
     </w:p>
     <w:p>
       <w:pPr>
@@ -7423,9 +8326,11 @@
       <w:pPr>
         <w:pStyle w:val="textinputfile"/>
       </w:pPr>
+      <w:proofErr w:type="spellStart"/>
       <w:r>
         <w:t>MinROS</w:t>
       </w:r>
+      <w:proofErr w:type="spellEnd"/>
       <w:r>
         <w:tab/>
       </w:r>
@@ -7438,9 +8343,11 @@
       <w:pPr>
         <w:pStyle w:val="textinputfile"/>
       </w:pPr>
+      <w:proofErr w:type="spellStart"/>
       <w:r>
         <w:t>MaxROS</w:t>
       </w:r>
+      <w:proofErr w:type="spellEnd"/>
       <w:r>
         <w:tab/>
       </w:r>
@@ -7458,11 +8365,11 @@
         </w:numPr>
         <w:ind w:left="864" w:hanging="864"/>
       </w:pPr>
-      <w:bookmarkStart w:id="148" w:name="_Toc282417040"/>
+      <w:bookmarkStart w:id="149" w:name="_Toc318362643"/>
       <w:r>
         <w:t>Dispersal Parameters</w:t>
       </w:r>
-      <w:bookmarkEnd w:id="148"/>
+      <w:bookmarkEnd w:id="149"/>
     </w:p>
     <w:p>
       <w:pPr>
@@ -7491,6 +8398,7 @@
           <w:iCs/>
         </w:rPr>
       </w:pPr>
+      <w:proofErr w:type="spellStart"/>
       <w:r>
         <w:rPr>
           <w:i/>
@@ -7499,9 +8407,11 @@
         <w:lastRenderedPageBreak/>
         <w:t>DispersalRate</w:t>
       </w:r>
+      <w:proofErr w:type="spellEnd"/>
       <w:r>
         <w:t xml:space="preserve"> defines the annual rate of dispersal in meters per year. The minimum logical value is a function of cell size, whereas the maximum logical value is a function of the map extent, i.e., (cell size / time step) ≤ </w:t>
       </w:r>
+      <w:proofErr w:type="spellStart"/>
       <w:r>
         <w:rPr>
           <w:i/>
@@ -7509,6 +8419,7 @@
         </w:rPr>
         <w:t>DispersalRate</w:t>
       </w:r>
+      <w:proofErr w:type="spellEnd"/>
       <w:r>
         <w:t xml:space="preserve"> ≥ (max map extent / time step).</w:t>
       </w:r>
@@ -7521,6 +8432,7 @@
           <w:iCs/>
         </w:rPr>
       </w:pPr>
+      <w:proofErr w:type="spellStart"/>
       <w:r>
         <w:rPr>
           <w:i/>
@@ -7528,6 +8440,7 @@
         </w:rPr>
         <w:t>EpidemicThresh</w:t>
       </w:r>
+      <w:proofErr w:type="spellEnd"/>
       <w:r>
         <w:t xml:space="preserve"> defines the minimum BDP (0-1) required for an Epicenter to be selected.</w:t>
       </w:r>
@@ -7540,6 +8453,7 @@
           <w:iCs/>
         </w:rPr>
       </w:pPr>
+      <w:proofErr w:type="spellStart"/>
       <w:r>
         <w:rPr>
           <w:i/>
@@ -7547,8 +8461,27 @@
         </w:rPr>
         <w:t>InitialEpicenterNum</w:t>
       </w:r>
-      <w:r>
-        <w:t xml:space="preserve"> defines the number of epicenters that will be selected at time = 0.  This is typically used to initiate an outbreak(s) that will spread over the course of the simulation.  [Range = 0 – Number of Active Sites]</w:t>
+      <w:proofErr w:type="spellEnd"/>
+      <w:r>
+        <w:t xml:space="preserve"> defines the number of epicenters that will be selected at </w:t>
+      </w:r>
+      <w:r>
+        <w:t xml:space="preserve">the </w:t>
+      </w:r>
+      <w:r>
+        <w:t>time</w:t>
+      </w:r>
+      <w:r>
+        <w:t xml:space="preserve"> of the first outbreak</w:t>
+      </w:r>
+      <w:r>
+        <w:t>.  This is typically used to initiate an outbreak(s) that will spread over the cours</w:t>
+      </w:r>
+      <w:r>
+        <w:t>e of the simulation.  [Range = 1</w:t>
+      </w:r>
+      <w:r>
+        <w:t xml:space="preserve"> – Number of Active Sites]</w:t>
       </w:r>
     </w:p>
     <w:p>
@@ -7559,13 +8492,36 @@
           <w:iCs/>
         </w:rPr>
       </w:pPr>
+      <w:proofErr w:type="spellStart"/>
       <w:r>
         <w:rPr>
           <w:i/>
           <w:iCs/>
         </w:rPr>
+        <w:t>OutbreakEpicenterCoeff</w:t>
+      </w:r>
+      <w:proofErr w:type="spellEnd"/>
+      <w:r>
+        <w:t xml:space="preserve"> is the “c” parameter corresponding with Equation 3 for epicenters that will start from within the outbreak zone that occurred at time = t-1.  </w:t>
+      </w:r>
+    </w:p>
+    <w:p>
+      <w:pPr>
+        <w:pStyle w:val="textbody"/>
+        <w:rPr>
+          <w:i/>
+          <w:iCs/>
+        </w:rPr>
+      </w:pPr>
+      <w:proofErr w:type="spellStart"/>
+      <w:r>
+        <w:rPr>
+          <w:i/>
+          <w:iCs/>
+        </w:rPr>
         <w:t>SeedEpicenter</w:t>
       </w:r>
+      <w:proofErr w:type="spellEnd"/>
       <w:r>
         <w:t xml:space="preserve"> determines </w:t>
       </w:r>
@@ -7588,64 +8544,75 @@
           <w:iCs/>
         </w:rPr>
       </w:pPr>
+      <w:proofErr w:type="spellStart"/>
       <w:r>
         <w:rPr>
           <w:i/>
           <w:iCs/>
         </w:rPr>
-        <w:t>OutbreakEpicenterCoeff</w:t>
-      </w:r>
-      <w:r>
-        <w:t xml:space="preserve"> is the “c” parameter corresponding with Equation 3 for epicenters that will start from within the outbreak zone that occurred at time = t-1.  </w:t>
+        <w:t>SeedEpicenterCoeff</w:t>
+      </w:r>
+      <w:proofErr w:type="spellEnd"/>
+      <w:r>
+        <w:t xml:space="preserve"> is the “c” parameter corresponding with Equation 3 for new epicenters that will start outside of the outbreak zone defined at time = t-1.  </w:t>
       </w:r>
     </w:p>
     <w:p>
       <w:pPr>
         <w:pStyle w:val="textbody"/>
+      </w:pPr>
+      <w:proofErr w:type="spellStart"/>
+      <w:r>
         <w:rPr>
           <w:i/>
           <w:iCs/>
         </w:rPr>
-      </w:pPr>
+        <w:t>InitialCondition</w:t>
+      </w:r>
+      <w:proofErr w:type="spellEnd"/>
+      <w:r>
+        <w:t xml:space="preserve"> specifies whether an input map is used to define known outbreaks at time = 0.  </w:t>
+      </w:r>
+    </w:p>
+    <w:p>
+      <w:pPr>
+        <w:pStyle w:val="textbody"/>
+      </w:pPr>
+      <w:proofErr w:type="spellStart"/>
       <w:r>
         <w:rPr>
           <w:i/>
           <w:iCs/>
         </w:rPr>
-        <w:t>SeedEpicenterCoeff</w:t>
-      </w:r>
-      <w:r>
-        <w:t xml:space="preserve"> is the “c” parameter corresponding with Equation 3 for new epicenters that will start outside of the outbreak zone defined at time = t-1.  </w:t>
-      </w:r>
-    </w:p>
-    <w:p>
-      <w:pPr>
-        <w:pStyle w:val="textbody"/>
-      </w:pPr>
-      <w:r>
-        <w:rPr>
-          <w:i/>
-          <w:iCs/>
-        </w:rPr>
-        <w:t>InitialCondition</w:t>
-      </w:r>
-      <w:r>
-        <w:t xml:space="preserve"> specifies whether an input map is used to define known outbreaks at time = 0.  </w:t>
-      </w:r>
-    </w:p>
-    <w:p>
-      <w:pPr>
-        <w:pStyle w:val="textbody"/>
-      </w:pPr>
-      <w:r>
-        <w:rPr>
-          <w:i/>
-          <w:iCs/>
-        </w:rPr>
         <w:t>DispersalTemplate</w:t>
       </w:r>
-      <w:r>
-        <w:t xml:space="preserve"> defines the structuring element (i.e., the neighborhood rule) controlling the percolation of the BDA from an epicenter to its dispersal radius defined by DispersalRate×TimeStep. Options are: ‘MaxRadius’ or regular dispersal (i.e., disperse to maximum radius); ‘4N’ = 4-neighbor structuring element; ‘8N’  = 8-neighbor structuring element; ‘12N’ =12-neighbor structuring element; ‘24N’ =24-neighbor structuring element.</w:t>
+      <w:proofErr w:type="spellEnd"/>
+      <w:r>
+        <w:t xml:space="preserve"> defines the structuring element (i.e., the neighborhood rule) controlling the percolation of the BDA from an epicenter to its dispersal radius defined by </w:t>
+      </w:r>
+      <w:proofErr w:type="spellStart"/>
+      <w:r>
+        <w:t>DispersalRate×TimeStep</w:t>
+      </w:r>
+      <w:proofErr w:type="spellEnd"/>
+      <w:r>
+        <w:t>. Options are: ‘</w:t>
+      </w:r>
+      <w:proofErr w:type="spellStart"/>
+      <w:r>
+        <w:t>MaxRadius</w:t>
+      </w:r>
+      <w:proofErr w:type="spellEnd"/>
+      <w:r>
+        <w:t xml:space="preserve">’ or regular dispersal (i.e., disperse to maximum radius); ‘4N’ = 4-neighbor structuring element; </w:t>
+      </w:r>
+      <w:proofErr w:type="gramStart"/>
+      <w:r>
+        <w:t>‘8N’  =</w:t>
+      </w:r>
+      <w:proofErr w:type="gramEnd"/>
+      <w:r>
+        <w:t xml:space="preserve"> 8-neighbor structuring element; ‘12N’ =12-neighbor structuring element; ‘24N’ =24-neighbor structuring element.</w:t>
       </w:r>
     </w:p>
     <w:p>
@@ -7686,9 +8653,11 @@
       <w:pPr>
         <w:pStyle w:val="textinputfile"/>
       </w:pPr>
+      <w:proofErr w:type="spellStart"/>
       <w:r>
         <w:t>DispersalRate</w:t>
       </w:r>
+      <w:proofErr w:type="spellEnd"/>
       <w:r>
         <w:tab/>
       </w:r>
@@ -7707,9 +8676,11 @@
       <w:pPr>
         <w:pStyle w:val="textinputfile"/>
       </w:pPr>
+      <w:proofErr w:type="spellStart"/>
       <w:r>
         <w:t>EpidemicThresh</w:t>
       </w:r>
+      <w:proofErr w:type="spellEnd"/>
       <w:r>
         <w:tab/>
       </w:r>
@@ -7724,9 +8695,11 @@
       <w:pPr>
         <w:pStyle w:val="textinputfile"/>
       </w:pPr>
+      <w:proofErr w:type="spellStart"/>
       <w:r>
         <w:t>InitialEpicenterNum</w:t>
       </w:r>
+      <w:proofErr w:type="spellEnd"/>
       <w:r>
         <w:tab/>
         <w:t>5</w:t>
@@ -7736,9 +8709,11 @@
       <w:pPr>
         <w:pStyle w:val="textinputfile"/>
       </w:pPr>
+      <w:proofErr w:type="spellStart"/>
       <w:r>
         <w:t>OutbreakEpicenterCoeff</w:t>
       </w:r>
+      <w:proofErr w:type="spellEnd"/>
       <w:r>
         <w:tab/>
         <w:t>0.01</w:t>
@@ -7748,9 +8723,11 @@
       <w:pPr>
         <w:pStyle w:val="textinputfile"/>
       </w:pPr>
+      <w:proofErr w:type="spellStart"/>
       <w:r>
         <w:t>SeedEpicenter</w:t>
       </w:r>
+      <w:proofErr w:type="spellEnd"/>
       <w:r>
         <w:tab/>
       </w:r>
@@ -7769,9 +8746,11 @@
       <w:pPr>
         <w:pStyle w:val="textinputfile"/>
       </w:pPr>
+      <w:proofErr w:type="spellStart"/>
       <w:r>
         <w:t>SeedEpicenterCoeff</w:t>
       </w:r>
+      <w:proofErr w:type="spellEnd"/>
       <w:r>
         <w:tab/>
         <w:t>20</w:t>
@@ -7782,8 +8761,13 @@
         <w:pStyle w:val="textinputfile"/>
       </w:pPr>
       <w:r>
-        <w:t>&gt;&gt;InitialCondition</w:t>
-      </w:r>
+        <w:t>&gt;&gt;</w:t>
+      </w:r>
+      <w:proofErr w:type="spellStart"/>
+      <w:r>
+        <w:t>InitialCondition</w:t>
+      </w:r>
+      <w:proofErr w:type="spellEnd"/>
       <w:r>
         <w:tab/>
         <w:t>none</w:t>
@@ -7797,9 +8781,11 @@
       <w:pPr>
         <w:pStyle w:val="textinputfile"/>
       </w:pPr>
+      <w:proofErr w:type="spellStart"/>
       <w:r>
         <w:t>DispersalTemplate</w:t>
       </w:r>
+      <w:proofErr w:type="spellEnd"/>
       <w:r>
         <w:tab/>
       </w:r>
@@ -7811,7 +8797,15 @@
       </w:r>
       <w:r>
         <w:tab/>
-        <w:t>&lt;&lt;MaxRadius, 4N,</w:t>
+        <w:t>&lt;&lt;</w:t>
+      </w:r>
+      <w:proofErr w:type="spellStart"/>
+      <w:r>
+        <w:t>MaxRadius</w:t>
+      </w:r>
+      <w:proofErr w:type="spellEnd"/>
+      <w:r>
+        <w:t>, 4N,</w:t>
       </w:r>
     </w:p>
     <w:p>
@@ -7840,12 +8834,12 @@
         </w:numPr>
         <w:ind w:left="864" w:hanging="864"/>
       </w:pPr>
-      <w:bookmarkStart w:id="149" w:name="_Toc282417041"/>
+      <w:bookmarkStart w:id="150" w:name="_Toc318362644"/>
       <w:r>
         <w:lastRenderedPageBreak/>
         <w:t>Neighborhood Resource Dominance parameters</w:t>
       </w:r>
-      <w:bookmarkEnd w:id="149"/>
+      <w:bookmarkEnd w:id="150"/>
     </w:p>
     <w:p>
       <w:pPr>
@@ -7867,8 +8861,13 @@
           <w:iCs/>
         </w:rPr>
       </w:pPr>
-      <w:r>
-        <w:t>NeighborhoodFlag determines whether NRD is used in calculating BDP.</w:t>
+      <w:proofErr w:type="spellStart"/>
+      <w:r>
+        <w:t>NeighborhoodFlag</w:t>
+      </w:r>
+      <w:proofErr w:type="spellEnd"/>
+      <w:r>
+        <w:t xml:space="preserve"> determines whether NRD is used in calculating BDP.</w:t>
       </w:r>
     </w:p>
     <w:p>
@@ -7885,7 +8884,15 @@
         </w:rPr>
       </w:pPr>
       <w:r>
-        <w:t xml:space="preserve">The Neighborhood speed up flag determines whether the BDA module will use every cell in a neighborhood to calculate Neighborhood Resource Dominance (‘no’), or use the subsampling procedure to calculate NRD (‘yes’).  </w:t>
+        <w:t xml:space="preserve">The Neighborhood speed up flag determines whether the BDA module will use every cell in a neighborhood to calculate Neighborhood Resource Dominance (‘no’), or use the </w:t>
+      </w:r>
+      <w:proofErr w:type="spellStart"/>
+      <w:r>
+        <w:t>subsampling</w:t>
+      </w:r>
+      <w:proofErr w:type="spellEnd"/>
+      <w:r>
+        <w:t xml:space="preserve"> procedure to calculate NRD (‘yes’).  </w:t>
       </w:r>
     </w:p>
     <w:p>
@@ -7896,8 +8903,13 @@
           <w:iCs/>
         </w:rPr>
       </w:pPr>
-      <w:r>
-        <w:t xml:space="preserve">NeighborhoodRadius defines the radius of the neighborhood influence in meters. Logically this variable should not be larger than the extent of the map, but neighborhoods should be at least an order of magnitude smaller than the map extent to avoid excessive edge effects. </w:t>
+      <w:proofErr w:type="spellStart"/>
+      <w:r>
+        <w:t>NeighborhoodRadius</w:t>
+      </w:r>
+      <w:proofErr w:type="spellEnd"/>
+      <w:r>
+        <w:t xml:space="preserve"> defines the radius of the neighborhood influence in meters. Logically this variable should not be larger than the extent of the map, but neighborhoods should be at least an order of magnitude smaller than the map extent to avoid excessive edge effects. </w:t>
       </w:r>
     </w:p>
     <w:p>
@@ -7908,16 +8920,26 @@
           <w:iCs/>
         </w:rPr>
       </w:pPr>
-      <w:r>
-        <w:t>NeighborShape defines the radial function used to calculate NRD.  Valid entries are: uniform, linear, or Gaussian.</w:t>
+      <w:proofErr w:type="spellStart"/>
+      <w:r>
+        <w:t>NeighborShape</w:t>
+      </w:r>
+      <w:proofErr w:type="spellEnd"/>
+      <w:r>
+        <w:t xml:space="preserve"> defines the radial function used to calculate NRD.  Valid entries are: uniform, linear, or Gaussian.</w:t>
       </w:r>
     </w:p>
     <w:p>
       <w:pPr>
         <w:pStyle w:val="textbody"/>
       </w:pPr>
-      <w:r>
-        <w:t>NeighborWeight (NW) defines the importance of NRD relative to SRD when calculating BDP. [Range:  0.01 - 100]</w:t>
+      <w:proofErr w:type="spellStart"/>
+      <w:r>
+        <w:t>NeighborWeight</w:t>
+      </w:r>
+      <w:proofErr w:type="spellEnd"/>
+      <w:r>
+        <w:t xml:space="preserve"> (NW) defines the importance of NRD relative to SRD when calculating BDP. [Range:  0.01 - 100]</w:t>
       </w:r>
     </w:p>
     <w:p>
@@ -7944,9 +8966,11 @@
       <w:pPr>
         <w:pStyle w:val="textinputfile"/>
       </w:pPr>
+      <w:proofErr w:type="spellStart"/>
       <w:r>
         <w:t>NeighborhoodFlag</w:t>
       </w:r>
+      <w:proofErr w:type="spellEnd"/>
       <w:r>
         <w:tab/>
         <w:t>yes</w:t>
@@ -7965,9 +8989,11 @@
       <w:pPr>
         <w:pStyle w:val="textinputfile"/>
       </w:pPr>
+      <w:proofErr w:type="spellStart"/>
       <w:r>
         <w:t>NeighborSpeedUp</w:t>
       </w:r>
+      <w:proofErr w:type="spellEnd"/>
       <w:r>
         <w:tab/>
         <w:t>none</w:t>
@@ -7986,9 +9012,11 @@
       <w:pPr>
         <w:pStyle w:val="textinputfile"/>
       </w:pPr>
+      <w:proofErr w:type="spellStart"/>
       <w:r>
         <w:t>NeighborRadius</w:t>
       </w:r>
+      <w:proofErr w:type="spellEnd"/>
       <w:r>
         <w:tab/>
         <w:t>1000</w:t>
@@ -8007,9 +9035,11 @@
       <w:pPr>
         <w:pStyle w:val="textinputfile"/>
       </w:pPr>
+      <w:proofErr w:type="spellStart"/>
       <w:r>
         <w:t>NeighborShape</w:t>
       </w:r>
+      <w:proofErr w:type="spellEnd"/>
       <w:r>
         <w:tab/>
         <w:t>uniform</w:t>
@@ -8024,16 +9054,23 @@
         <w:t>o</w:t>
       </w:r>
       <w:r>
-        <w:t>r gaussian</w:t>
-      </w:r>
+        <w:t xml:space="preserve">r </w:t>
+      </w:r>
+      <w:proofErr w:type="spellStart"/>
+      <w:r>
+        <w:t>gaussian</w:t>
+      </w:r>
+      <w:proofErr w:type="spellEnd"/>
     </w:p>
     <w:p>
       <w:pPr>
         <w:pStyle w:val="textinputfile"/>
       </w:pPr>
+      <w:proofErr w:type="spellStart"/>
       <w:r>
         <w:t>NeighborWeight</w:t>
       </w:r>
+      <w:proofErr w:type="spellEnd"/>
       <w:r>
         <w:tab/>
         <w:t>10</w:t>
@@ -8048,18 +9085,26 @@
         </w:numPr>
         <w:ind w:left="864" w:hanging="864"/>
       </w:pPr>
-      <w:bookmarkStart w:id="150" w:name="_Toc282417042"/>
+      <w:bookmarkStart w:id="151" w:name="_Toc318362645"/>
       <w:r>
         <w:t>Ecoregion Modifiers</w:t>
       </w:r>
-      <w:bookmarkEnd w:id="150"/>
+      <w:bookmarkEnd w:id="151"/>
     </w:p>
     <w:p>
       <w:pPr>
         <w:pStyle w:val="textbody"/>
       </w:pPr>
       <w:r>
-        <w:t xml:space="preserve">Next, a table of Land Type Modifiers is provided.  Land types (or Ecoregions) need not be listed and need not be listed in order.  </w:t>
+        <w:t xml:space="preserve">Next, a table of Land Type Modifiers is provided.  Land types (or </w:t>
+      </w:r>
+      <w:proofErr w:type="spellStart"/>
+      <w:r>
+        <w:t>Ecoregions</w:t>
+      </w:r>
+      <w:proofErr w:type="spellEnd"/>
+      <w:r>
+        <w:t xml:space="preserve">) need not be listed and need not be listed in order.  </w:t>
       </w:r>
       <w:r>
         <w:rPr>
@@ -8079,9 +9124,11 @@
       <w:r>
         <w:t>&gt;&gt;</w:t>
       </w:r>
+      <w:proofErr w:type="spellStart"/>
       <w:r>
         <w:t>EcoregionModifiers</w:t>
       </w:r>
+      <w:proofErr w:type="spellEnd"/>
     </w:p>
     <w:p>
       <w:pPr>
@@ -8169,11 +9216,11 @@
         </w:numPr>
         <w:ind w:left="864" w:hanging="864"/>
       </w:pPr>
-      <w:bookmarkStart w:id="151" w:name="_Toc282417043"/>
+      <w:bookmarkStart w:id="152" w:name="_Toc318362646"/>
       <w:r>
         <w:t>Disturbance Modifiers</w:t>
       </w:r>
-      <w:bookmarkEnd w:id="151"/>
+      <w:bookmarkEnd w:id="152"/>
     </w:p>
     <w:p>
       <w:pPr>
@@ -8191,9 +9238,11 @@
       <w:pPr>
         <w:pStyle w:val="textinputfile"/>
       </w:pPr>
+      <w:proofErr w:type="spellStart"/>
       <w:r>
         <w:t>DisturbanceModifiers</w:t>
       </w:r>
+      <w:proofErr w:type="spellEnd"/>
     </w:p>
     <w:p>
       <w:pPr>
@@ -8264,18 +9313,23 @@
         </w:numPr>
         <w:ind w:left="864" w:hanging="864"/>
       </w:pPr>
-      <w:bookmarkStart w:id="152" w:name="_Toc282417044"/>
+      <w:bookmarkStart w:id="153" w:name="_Toc318362647"/>
       <w:r>
         <w:t>Species parameters</w:t>
       </w:r>
-      <w:bookmarkEnd w:id="152"/>
+      <w:bookmarkEnd w:id="153"/>
     </w:p>
     <w:p>
       <w:pPr>
         <w:pStyle w:val="textbody"/>
       </w:pPr>
-      <w:r>
-        <w:t>Next, a table of species parameters for the BDA agent.  Species need not be listed and may appear in any order.  If a species is excluded, the species is never a host.  If a species is listed, all six (6) parameters must be provided.</w:t>
+      <w:proofErr w:type="gramStart"/>
+      <w:r>
+        <w:t>Next, a table of species parameters for the BDA agent.</w:t>
+      </w:r>
+      <w:proofErr w:type="gramEnd"/>
+      <w:r>
+        <w:t xml:space="preserve">  Species need not be listed and may appear in any order.  If a species is excluded, the species is never a host.  If a species is listed, all six (6) parameters must be provided.</w:t>
       </w:r>
     </w:p>
     <w:p>
@@ -8306,9 +9360,11 @@
       <w:pPr>
         <w:pStyle w:val="textinputfile"/>
       </w:pPr>
+      <w:proofErr w:type="spellStart"/>
       <w:r>
         <w:t>BDASpeciesParameters</w:t>
       </w:r>
+      <w:proofErr w:type="spellEnd"/>
     </w:p>
     <w:p>
       <w:pPr>
@@ -8317,6 +9373,7 @@
       <w:r>
         <w:t xml:space="preserve">&gt;&gt;         </w:t>
       </w:r>
+      <w:proofErr w:type="gramStart"/>
       <w:r>
         <w:t>Minor</w:t>
       </w:r>
@@ -8324,12 +9381,16 @@
         <w:t xml:space="preserve"> </w:t>
       </w:r>
       <w:r>
-        <w:t xml:space="preserve"> 2nd </w:t>
-      </w:r>
+        <w:t xml:space="preserve"> 2nd</w:t>
+      </w:r>
+      <w:proofErr w:type="gramEnd"/>
       <w:r>
         <w:t xml:space="preserve"> </w:t>
       </w:r>
       <w:r>
+        <w:t xml:space="preserve"> </w:t>
+      </w:r>
+      <w:r>
         <w:t xml:space="preserve"> Major</w:t>
       </w:r>
       <w:r>
@@ -8347,23 +9408,44 @@
         <w:pStyle w:val="textinputfile"/>
       </w:pPr>
       <w:r>
-        <w:t xml:space="preserve">&gt;&gt;Species  </w:t>
+        <w:t>&gt;&gt;</w:t>
+      </w:r>
+      <w:proofErr w:type="gramStart"/>
+      <w:r>
+        <w:t xml:space="preserve">Species  </w:t>
       </w:r>
       <w:r>
         <w:t>H</w:t>
       </w:r>
       <w:r>
-        <w:t xml:space="preserve">ost  </w:t>
-      </w:r>
-      <w:r>
-        <w:t xml:space="preserve"> Host  </w:t>
-      </w:r>
-      <w:r>
-        <w:t xml:space="preserve">Host  </w:t>
+        <w:t>ost</w:t>
+      </w:r>
+      <w:proofErr w:type="gramEnd"/>
+      <w:r>
+        <w:t xml:space="preserve">  </w:t>
       </w:r>
       <w:r>
         <w:t xml:space="preserve"> </w:t>
       </w:r>
+      <w:proofErr w:type="spellStart"/>
+      <w:r>
+        <w:t>Host</w:t>
+      </w:r>
+      <w:proofErr w:type="spellEnd"/>
+      <w:r>
+        <w:t xml:space="preserve">  </w:t>
+      </w:r>
+      <w:proofErr w:type="spellStart"/>
+      <w:r>
+        <w:t>Host</w:t>
+      </w:r>
+      <w:proofErr w:type="spellEnd"/>
+      <w:r>
+        <w:t xml:space="preserve">  </w:t>
+      </w:r>
+      <w:r>
+        <w:t xml:space="preserve"> </w:t>
+      </w:r>
       <w:r>
         <w:t>Class3   Class2   Class1</w:t>
       </w:r>
@@ -8373,8 +9455,45 @@
         <w:pStyle w:val="textinputfile"/>
       </w:pPr>
       <w:r>
-        <w:t>&gt;&gt;Name     Age    Age   Age    Age      Age      Age</w:t>
-      </w:r>
+        <w:t xml:space="preserve">&gt;&gt;Name     Age    </w:t>
+      </w:r>
+      <w:proofErr w:type="spellStart"/>
+      <w:r>
+        <w:t>Age</w:t>
+      </w:r>
+      <w:proofErr w:type="spellEnd"/>
+      <w:r>
+        <w:t xml:space="preserve">   </w:t>
+      </w:r>
+      <w:proofErr w:type="spellStart"/>
+      <w:r>
+        <w:t>Age</w:t>
+      </w:r>
+      <w:proofErr w:type="spellEnd"/>
+      <w:r>
+        <w:t xml:space="preserve">    </w:t>
+      </w:r>
+      <w:proofErr w:type="spellStart"/>
+      <w:r>
+        <w:t>Age</w:t>
+      </w:r>
+      <w:proofErr w:type="spellEnd"/>
+      <w:r>
+        <w:t xml:space="preserve">      </w:t>
+      </w:r>
+      <w:proofErr w:type="spellStart"/>
+      <w:r>
+        <w:t>Age</w:t>
+      </w:r>
+      <w:proofErr w:type="spellEnd"/>
+      <w:r>
+        <w:t xml:space="preserve">      </w:t>
+      </w:r>
+      <w:proofErr w:type="spellStart"/>
+      <w:r>
+        <w:t>Age</w:t>
+      </w:r>
+      <w:proofErr w:type="spellEnd"/>
     </w:p>
     <w:p>
       <w:pPr>
@@ -8397,9 +9516,13 @@
       <w:r>
         <w:t xml:space="preserve">  </w:t>
       </w:r>
+      <w:proofErr w:type="spellStart"/>
+      <w:proofErr w:type="gramStart"/>
       <w:r>
         <w:t>abiebals</w:t>
       </w:r>
+      <w:proofErr w:type="spellEnd"/>
+      <w:proofErr w:type="gramEnd"/>
       <w:r>
         <w:tab/>
       </w:r>
@@ -8462,9 +9585,13 @@
       <w:r>
         <w:t xml:space="preserve">  </w:t>
       </w:r>
+      <w:proofErr w:type="spellStart"/>
+      <w:proofErr w:type="gramStart"/>
       <w:r>
         <w:t>piceglau</w:t>
       </w:r>
+      <w:proofErr w:type="spellEnd"/>
+      <w:proofErr w:type="gramEnd"/>
       <w:r>
         <w:tab/>
       </w:r>
@@ -8527,9 +9654,13 @@
       <w:r>
         <w:t xml:space="preserve">  </w:t>
       </w:r>
+      <w:proofErr w:type="spellStart"/>
+      <w:proofErr w:type="gramStart"/>
       <w:r>
         <w:t>picemari</w:t>
       </w:r>
+      <w:proofErr w:type="spellEnd"/>
+      <w:proofErr w:type="gramEnd"/>
       <w:r>
         <w:tab/>
         <w:t>20</w:t>
@@ -8589,22 +9720,38 @@
         </w:numPr>
         <w:ind w:left="864" w:hanging="864"/>
       </w:pPr>
-      <w:bookmarkStart w:id="153" w:name="_Toc282417045"/>
+      <w:bookmarkStart w:id="154" w:name="_Toc318362648"/>
       <w:r>
         <w:t>Ignored species (Optional)</w:t>
       </w:r>
-      <w:bookmarkEnd w:id="153"/>
+      <w:bookmarkEnd w:id="154"/>
     </w:p>
     <w:p>
       <w:pPr>
         <w:pStyle w:val="textbody"/>
       </w:pPr>
       <w:r>
-        <w:t xml:space="preserve">The keyword IgnoredSpecies, followed by a list of species (each species on a separate line), define the species that should not be included in calculations of site resource dominance.  These species should be those </w:t>
+        <w:t xml:space="preserve">The keyword </w:t>
+      </w:r>
+      <w:proofErr w:type="spellStart"/>
+      <w:r>
+        <w:t>IgnoredSpecies</w:t>
+      </w:r>
+      <w:proofErr w:type="spellEnd"/>
+      <w:r>
+        <w:t xml:space="preserve">, followed by a list of species (each species on a separate line), define the species that should not be included in calculations of site resource dominance.  These species should be those </w:t>
       </w:r>
       <w:r>
         <w:lastRenderedPageBreak/>
-        <w:t xml:space="preserve">that do not affect the resource value to the disturbance agent either positively or negatively.  Nonhost species that do not appear in this list are assumed to provide a 0 resource value, which, when averaged with host resource values, reduces the overall resource value.  </w:t>
+        <w:t xml:space="preserve">that do not affect the resource value to the disturbance agent either positively or negatively.  </w:t>
+      </w:r>
+      <w:proofErr w:type="spellStart"/>
+      <w:r>
+        <w:t>Nonhost</w:t>
+      </w:r>
+      <w:proofErr w:type="spellEnd"/>
+      <w:r>
+        <w:t xml:space="preserve"> species that do not appear in this list are assumed to provide a 0 resource value, which, when averaged with host resource values, reduces the overall resource value.  </w:t>
       </w:r>
       <w:r>
         <w:t xml:space="preserve">If a species appears </w:t>
@@ -8616,10 +9763,34 @@
         <w:t xml:space="preserve"> both</w:t>
       </w:r>
       <w:r>
-        <w:t xml:space="preserve"> the BDASpeciesParameters table</w:t>
-      </w:r>
-      <w:r>
-        <w:t xml:space="preserve"> and the IgnoredSpecies list, the IgnoredSpecies list will override the other parameters for the species, and it will be ignored in calculations of site resource dominance</w:t>
+        <w:t xml:space="preserve"> the </w:t>
+      </w:r>
+      <w:proofErr w:type="spellStart"/>
+      <w:r>
+        <w:t>BDASpeciesParameters</w:t>
+      </w:r>
+      <w:proofErr w:type="spellEnd"/>
+      <w:r>
+        <w:t xml:space="preserve"> table</w:t>
+      </w:r>
+      <w:r>
+        <w:t xml:space="preserve"> and the </w:t>
+      </w:r>
+      <w:proofErr w:type="spellStart"/>
+      <w:r>
+        <w:t>IgnoredSpecies</w:t>
+      </w:r>
+      <w:proofErr w:type="spellEnd"/>
+      <w:r>
+        <w:t xml:space="preserve"> list, the </w:t>
+      </w:r>
+      <w:proofErr w:type="spellStart"/>
+      <w:r>
+        <w:t>IgnoredSpecies</w:t>
+      </w:r>
+      <w:proofErr w:type="spellEnd"/>
+      <w:r>
+        <w:t xml:space="preserve"> list will override the other parameters for the species, and it will be ignored in calculations of site resource dominance</w:t>
       </w:r>
       <w:r>
         <w:t>.  Example:</w:t>
@@ -8629,25 +9800,35 @@
       <w:pPr>
         <w:pStyle w:val="textinputfile"/>
       </w:pPr>
+      <w:proofErr w:type="spellStart"/>
       <w:r>
         <w:t>IgnoredSpecies</w:t>
       </w:r>
+      <w:proofErr w:type="spellEnd"/>
     </w:p>
     <w:p>
       <w:pPr>
         <w:pStyle w:val="textinputfile"/>
       </w:pPr>
+      <w:proofErr w:type="spellStart"/>
+      <w:proofErr w:type="gramStart"/>
       <w:r>
         <w:t>pinuresi</w:t>
       </w:r>
+      <w:proofErr w:type="spellEnd"/>
+      <w:proofErr w:type="gramEnd"/>
     </w:p>
     <w:p>
       <w:pPr>
         <w:pStyle w:val="textinputfile"/>
       </w:pPr>
+      <w:proofErr w:type="spellStart"/>
+      <w:proofErr w:type="gramStart"/>
       <w:r>
         <w:t>pinustro</w:t>
       </w:r>
+      <w:proofErr w:type="spellEnd"/>
+      <w:proofErr w:type="gramEnd"/>
     </w:p>
     <w:p>
       <w:pPr>
@@ -8677,12 +9858,12 @@
           <w:numId w:val="45"/>
         </w:numPr>
       </w:pPr>
-      <w:bookmarkStart w:id="154" w:name="_Toc282417046"/>
+      <w:bookmarkStart w:id="155" w:name="_Toc318362649"/>
       <w:r>
         <w:lastRenderedPageBreak/>
         <w:t>Output Files</w:t>
       </w:r>
-      <w:bookmarkEnd w:id="154"/>
+      <w:bookmarkEnd w:id="155"/>
     </w:p>
     <w:p>
       <w:pPr>
@@ -8692,11 +9873,11 @@
           <w:numId w:val="45"/>
         </w:numPr>
       </w:pPr>
-      <w:bookmarkStart w:id="155" w:name="_Toc282417047"/>
+      <w:bookmarkStart w:id="156" w:name="_Toc318362650"/>
       <w:r>
         <w:t>BDA Severity Map</w:t>
       </w:r>
-      <w:bookmarkEnd w:id="155"/>
+      <w:bookmarkEnd w:id="156"/>
     </w:p>
     <w:p>
       <w:pPr>
@@ -8714,11 +9895,11 @@
           <w:numId w:val="45"/>
         </w:numPr>
       </w:pPr>
-      <w:bookmarkStart w:id="156" w:name="_Toc282417048"/>
+      <w:bookmarkStart w:id="157" w:name="_Toc318362651"/>
       <w:r>
         <w:t>BDA Site Resource Dominance (SRD) Map (Optional)</w:t>
       </w:r>
-      <w:bookmarkEnd w:id="156"/>
+      <w:bookmarkEnd w:id="157"/>
     </w:p>
     <w:p>
       <w:pPr>
@@ -8742,11 +9923,11 @@
           <w:numId w:val="45"/>
         </w:numPr>
       </w:pPr>
-      <w:bookmarkStart w:id="157" w:name="_Toc282417049"/>
+      <w:bookmarkStart w:id="158" w:name="_Toc318362652"/>
       <w:r>
         <w:t>BDA Neighborhood Resource Dominance (NRD) Map (Optional)</w:t>
       </w:r>
-      <w:bookmarkEnd w:id="157"/>
+      <w:bookmarkEnd w:id="158"/>
     </w:p>
     <w:p>
       <w:pPr>
@@ -8764,18 +9945,26 @@
           <w:numId w:val="45"/>
         </w:numPr>
       </w:pPr>
-      <w:bookmarkStart w:id="158" w:name="_Toc282417050"/>
+      <w:bookmarkStart w:id="159" w:name="_Toc318362653"/>
       <w:r>
         <w:t>BDA Log file</w:t>
       </w:r>
-      <w:bookmarkEnd w:id="158"/>
+      <w:bookmarkEnd w:id="159"/>
     </w:p>
     <w:p>
       <w:pPr>
         <w:pStyle w:val="textbody"/>
       </w:pPr>
       <w:r>
-        <w:t>The event log is a text file that contains information about every event over the course of the scenario:  year, initiation cell coordinates, total event size (number of sites), number of damaged sites, number of cohorts killed total, mean BDA severity across all sites.</w:t>
+        <w:t xml:space="preserve">The event log is a text file that contains information about every event over the course of the scenario:  year, initiation cell coordinates, total event size (number of sites), number of damaged sites, number of cohorts killed total, </w:t>
+      </w:r>
+      <w:proofErr w:type="gramStart"/>
+      <w:r>
+        <w:t>mean</w:t>
+      </w:r>
+      <w:proofErr w:type="gramEnd"/>
+      <w:r>
+        <w:t xml:space="preserve"> BDA severity across all sites.</w:t>
       </w:r>
     </w:p>
     <w:p>
@@ -8861,7 +10050,7 @@
         <w:rFonts w:ascii="Arial" w:hAnsi="Arial" w:cs="Arial"/>
         <w:noProof/>
       </w:rPr>
-      <w:t>12</w:t>
+      <w:t>1</w:t>
     </w:r>
     <w:r>
       <w:rPr>
@@ -10195,11 +11384,7 @@
     <w:rsid w:val="000F2C9D"/>
     <w:pPr>
       <w:pageBreakBefore/>
-      <w:numPr>
-        <w:numId w:val="1"/>
-      </w:numPr>
       <w:tabs>
-        <w:tab w:val="clear" w:pos="720"/>
         <w:tab w:val="num" w:pos="432"/>
       </w:tabs>
       <w:spacing w:before="240" w:after="60"/>
@@ -10450,12 +11635,10 @@
     <w:name w:val="Heading 1 Char"/>
     <w:basedOn w:val="DefaultParagraphFont"/>
     <w:link w:val="Heading1"/>
-    <w:uiPriority w:val="9"/>
+    <w:uiPriority w:val="99"/>
     <w:rsid w:val="00600330"/>
     <w:rPr>
-      <w:rFonts w:asciiTheme="majorHAnsi" w:eastAsiaTheme="majorEastAsia" w:hAnsiTheme="majorHAnsi" w:cstheme="majorBidi"/>
-      <w:b/>
-      <w:bCs/>
+      <w:rFonts w:ascii="Verdana" w:hAnsi="Verdana" w:cs="Verdana"/>
       <w:kern w:val="32"/>
       <w:sz w:val="32"/>
       <w:szCs w:val="32"/>

</xml_diff>